<commit_message>
Maj documentation village nain
</commit_message>
<xml_diff>
--- a/RessourceDeTravail/Nidafjöll.docx
+++ b/RessourceDeTravail/Nidafjöll.docx
@@ -2149,14 +2149,23 @@
       </w:r>
       <w:proofErr w:type="spellStart"/>
       <w:r>
+        <w:rPr>
+          <w:b/>
+        </w:rPr>
         <w:t>Kadrin</w:t>
       </w:r>
       <w:proofErr w:type="spellEnd"/>
       <w:r>
+        <w:rPr>
+          <w:b/>
+        </w:rPr>
         <w:t xml:space="preserve"> </w:t>
       </w:r>
       <w:proofErr w:type="spellStart"/>
       <w:r>
+        <w:rPr>
+          <w:b/>
+        </w:rPr>
         <w:t>Irkul</w:t>
       </w:r>
       <w:proofErr w:type="spellEnd"/>
@@ -2571,15 +2580,7 @@
       </w:r>
       <w:proofErr w:type="spellEnd"/>
       <w:r>
-        <w:t xml:space="preserve"> lui est </w:t>
-      </w:r>
-      <w:bookmarkStart w:id="7" w:name="_GoBack"/>
-      <w:r>
-        <w:t xml:space="preserve">partie </w:t>
-      </w:r>
-      <w:bookmarkEnd w:id="7"/>
-      <w:r>
-        <w:t>de la ville car il n’était que l’ombre des talents de son</w:t>
+        <w:t xml:space="preserve"> lui est partie de la ville car il n’était que l’ombre des talents de son</w:t>
       </w:r>
       <w:r>
         <w:t xml:space="preserve"> frère.</w:t>
@@ -2609,7 +2610,7 @@
       <w:pPr>
         <w:pStyle w:val="Titre3"/>
       </w:pPr>
-      <w:bookmarkStart w:id="8" w:name="_Toc76474876"/>
+      <w:bookmarkStart w:id="7" w:name="_Toc76474876"/>
       <w:r>
         <w:lastRenderedPageBreak/>
         <w:t xml:space="preserve">6 L’armurerie de Sir </w:t>
@@ -2620,186 +2621,418 @@
       </w:r>
       <w:proofErr w:type="spellEnd"/>
       <w:r>
-        <w:t xml:space="preserve"> et Sœur Julia</w:t>
+        <w:t xml:space="preserve"> et </w:t>
+      </w:r>
+      <w:r>
+        <w:t>lady</w:t>
+      </w:r>
+      <w:r>
+        <w:t xml:space="preserve"> Julia</w:t>
       </w:r>
       <w:r>
         <w:t xml:space="preserve"> de FOAGGE</w:t>
       </w:r>
+      <w:bookmarkEnd w:id="7"/>
+    </w:p>
+    <w:p>
+      <w:r>
+        <w:t xml:space="preserve">Sir </w:t>
+      </w:r>
+      <w:proofErr w:type="spellStart"/>
+      <w:r>
+        <w:t>Williann</w:t>
+      </w:r>
+      <w:proofErr w:type="spellEnd"/>
+      <w:r>
+        <w:t xml:space="preserve"> et sa femme sont d’origine noble suite à de nombreuse mésaventure (complot) ils se sont retrouvé à avoir des dettes et à vendre leur domaine. Ils se sont alors réfugié dans le village et ont monté leur commerce d’armurerie bien que les débuts au milieu du peuple furent des plus durent ils ont maintenant obtenu une bonne réputation ainsi qu’un accord avec le forgeron </w:t>
+      </w:r>
+      <w:proofErr w:type="spellStart"/>
+      <w:r>
+        <w:t>Armussen</w:t>
+      </w:r>
+      <w:proofErr w:type="spellEnd"/>
+      <w:r>
+        <w:t xml:space="preserve"> afin d’obtenir l’exclusivité sur ses armes et armures. </w:t>
+      </w:r>
+    </w:p>
+    <w:p>
+      <w:pPr>
+        <w:pStyle w:val="Titre3"/>
+      </w:pPr>
+      <w:bookmarkStart w:id="8" w:name="_Toc76474877"/>
+      <w:r>
+        <w:t xml:space="preserve">7 La maison de </w:t>
+      </w:r>
+      <w:r>
+        <w:t xml:space="preserve">Gillian et </w:t>
+      </w:r>
+      <w:proofErr w:type="spellStart"/>
+      <w:r>
+        <w:t>Rowan</w:t>
+      </w:r>
+      <w:proofErr w:type="spellEnd"/>
+      <w:r>
+        <w:t xml:space="preserve"> DEFIGES</w:t>
+      </w:r>
       <w:bookmarkEnd w:id="8"/>
     </w:p>
     <w:p>
       <w:r>
-        <w:t xml:space="preserve">Sir </w:t>
+        <w:t xml:space="preserve">Ce sont deux vieux frère nain qui ont monté une affaire ensemble, bien qu’il soit riche, il ne vive pas dans le grand luxe, et non malheureusement pas réussi à trouver de concubine fixe… Bien entendu quand on est riche il n’est pas aisé de trouvé chaussure à son pied qui ne s’intéresse pas qu’à votre argent. </w:t>
+      </w:r>
+    </w:p>
+    <w:p>
+      <w:pPr>
+        <w:pStyle w:val="Titre3"/>
+      </w:pPr>
+      <w:bookmarkStart w:id="9" w:name="_Toc76474878"/>
+      <w:r>
+        <w:t xml:space="preserve">8 La Banque de G.R DEFIGES (Gillian </w:t>
       </w:r>
       <w:proofErr w:type="spellStart"/>
       <w:r>
-        <w:t>Williann</w:t>
+        <w:t>Rowan</w:t>
       </w:r>
       <w:proofErr w:type="spellEnd"/>
       <w:r>
-        <w:t xml:space="preserve"> et sa femme sont d’origine noble suite à de nombreuse mésaventure (complot) ils se sont retrouvé à avoir des dettes et à vendre leur domaine. Ils se sont alors réfugié dans le village et ont monté leur commerce d’armurerie bien que les débuts au milieu du peuple furent des plus durent ils ont maintenant obtenu une bonne réputation ainsi qu’un accord avec le forgeron </w:t>
+        <w:t xml:space="preserve"> DEFIGES)</w:t>
+      </w:r>
+      <w:bookmarkEnd w:id="9"/>
+    </w:p>
+    <w:p>
+      <w:r>
+        <w:t xml:space="preserve">C’est la banque des deux frères si vous avez besoin de faire un crédit, ou d’échangé vos </w:t>
       </w:r>
       <w:proofErr w:type="spellStart"/>
       <w:r>
-        <w:t>Armussen</w:t>
+        <w:t>Mid</w:t>
       </w:r>
       <w:proofErr w:type="spellEnd"/>
       <w:r>
-        <w:t xml:space="preserve"> afin d’obtenir l’exclusivité sur ses armes et armures. </w:t>
+        <w:t xml:space="preserve"> en </w:t>
+      </w:r>
+      <w:proofErr w:type="spellStart"/>
+      <w:r>
+        <w:t>Nymid</w:t>
+      </w:r>
+      <w:proofErr w:type="spellEnd"/>
+      <w:r>
+        <w:t xml:space="preserve"> ou des ancien </w:t>
+      </w:r>
+      <w:proofErr w:type="spellStart"/>
+      <w:r>
+        <w:t>Mid</w:t>
+      </w:r>
+      <w:proofErr w:type="spellEnd"/>
+      <w:r>
+        <w:t xml:space="preserve"> en </w:t>
+      </w:r>
+      <w:proofErr w:type="spellStart"/>
+      <w:r>
+        <w:t>mid</w:t>
+      </w:r>
+      <w:proofErr w:type="spellEnd"/>
+      <w:r>
+        <w:t xml:space="preserve"> c’est ici qu’il faut allez. </w:t>
+      </w:r>
+      <w:r>
+        <w:rPr>
+          <w:b/>
+        </w:rPr>
+        <w:t>Des mercenaires</w:t>
+      </w:r>
+      <w:r>
+        <w:rPr>
+          <w:b/>
+        </w:rPr>
+        <w:t xml:space="preserve"> sont payé pour la protection de la banque</w:t>
+      </w:r>
+      <w:r>
+        <w:t>.</w:t>
       </w:r>
     </w:p>
     <w:p>
       <w:pPr>
         <w:pStyle w:val="Titre3"/>
       </w:pPr>
-      <w:bookmarkStart w:id="9" w:name="_Toc76474877"/>
-      <w:r>
-        <w:t xml:space="preserve">7 La maison de </w:t>
-      </w:r>
-      <w:r>
-        <w:t xml:space="preserve">Gillian et </w:t>
+      <w:bookmarkStart w:id="10" w:name="_Toc76474879"/>
+      <w:r>
+        <w:t xml:space="preserve">9 Les Bains publiques de </w:t>
       </w:r>
       <w:proofErr w:type="spellStart"/>
       <w:r>
-        <w:t>Rowan</w:t>
+        <w:t>Gilofane</w:t>
       </w:r>
       <w:proofErr w:type="spellEnd"/>
       <w:r>
-        <w:t xml:space="preserve"> DEFIGES</w:t>
-      </w:r>
-      <w:bookmarkEnd w:id="9"/>
+        <w:t xml:space="preserve"> WALDGRINIES</w:t>
+      </w:r>
+      <w:bookmarkEnd w:id="10"/>
+    </w:p>
+    <w:p>
+      <w:r>
+        <w:t>Avec la magie il est facile de pouvoir ce lavé (</w:t>
+      </w:r>
+      <w:r>
+        <w:rPr>
+          <w:b/>
+          <w:i/>
+        </w:rPr>
+        <w:t>magie de tous les jours Lavage</w:t>
+      </w:r>
+      <w:r>
+        <w:t xml:space="preserve">), mais rien ne vaut un véritable bain pour se détendre, </w:t>
+      </w:r>
+      <w:r>
+        <w:t xml:space="preserve">c’est dans cette optique que </w:t>
+      </w:r>
+      <w:proofErr w:type="spellStart"/>
+      <w:r>
+        <w:rPr>
+          <w:b/>
+        </w:rPr>
+        <w:t>Gilofane</w:t>
+      </w:r>
+      <w:proofErr w:type="spellEnd"/>
+      <w:r>
+        <w:t xml:space="preserve"> à créer à l’aide de la source chaude naturel un bain public afin de pouvoir ce lavé où se détendre. </w:t>
+      </w:r>
+    </w:p>
+    <w:p>
+      <w:pPr>
+        <w:pStyle w:val="Titre3"/>
+      </w:pPr>
+      <w:bookmarkStart w:id="11" w:name="_Toc76474880"/>
+      <w:r>
+        <w:t>10 La taverne de Winona DEGRILLIFAGES</w:t>
+      </w:r>
+      <w:bookmarkEnd w:id="11"/>
+    </w:p>
+    <w:p>
+      <w:r>
+        <w:t>Winona est une naine un peu bourrue au premier abord, qui passe son temps au travail, le repos n’est pas quelque chose quelle connais elle dit souvent qu’elle aura tout le temps de ce reposé quand elle sera morte. Elle tient la taverne « </w:t>
+      </w:r>
+      <w:r>
+        <w:rPr>
+          <w:b/>
+        </w:rPr>
+        <w:t>La belle descente</w:t>
+      </w:r>
+      <w:r>
+        <w:t xml:space="preserve"> »  </w:t>
+      </w:r>
+    </w:p>
+    <w:p>
+      <w:pPr>
+        <w:pStyle w:val="Titre3"/>
+      </w:pPr>
+      <w:bookmarkStart w:id="12" w:name="_Toc76474881"/>
+      <w:r>
+        <w:t xml:space="preserve">11 le Temple de VANYRA tenu par </w:t>
+      </w:r>
+      <w:proofErr w:type="spellStart"/>
+      <w:r>
+        <w:t>Gisèla</w:t>
+      </w:r>
+      <w:proofErr w:type="spellEnd"/>
+      <w:r>
+        <w:t xml:space="preserve"> OHNEWAFF</w:t>
+      </w:r>
+      <w:bookmarkEnd w:id="12"/>
+    </w:p>
+    <w:p>
+      <w:proofErr w:type="spellStart"/>
+      <w:r>
+        <w:rPr>
+          <w:b/>
+        </w:rPr>
+        <w:t>Gisèla</w:t>
+      </w:r>
+      <w:proofErr w:type="spellEnd"/>
+      <w:r>
+        <w:t xml:space="preserve"> est la prêtresse du temple de </w:t>
+      </w:r>
+      <w:proofErr w:type="spellStart"/>
+      <w:r>
+        <w:rPr>
+          <w:b/>
+        </w:rPr>
+        <w:t>Vanyra</w:t>
+      </w:r>
+      <w:proofErr w:type="spellEnd"/>
+      <w:r>
+        <w:t xml:space="preserve">, c’est un métier noble qui n’est pas fait dans l’attente d’un retour. Elle à l’immense honneur de partagé la parole de la déesse </w:t>
+      </w:r>
+      <w:proofErr w:type="spellStart"/>
+      <w:r>
+        <w:t>Vanyra</w:t>
+      </w:r>
+      <w:proofErr w:type="spellEnd"/>
+      <w:r>
+        <w:t xml:space="preserve">, elle vie elle-même dans le temple, bien que le temple soit plutôt magnifique elle ne vit pas dans le luxe et n’est pas véritablement aisé. </w:t>
+      </w:r>
     </w:p>
     <w:p/>
+    <w:p/>
     <w:p>
       <w:pPr>
         <w:pStyle w:val="Titre3"/>
       </w:pPr>
-      <w:bookmarkStart w:id="10" w:name="_Toc76474878"/>
-      <w:r>
-        <w:t xml:space="preserve">8 La Banque de G.R DEFIGES (Gillian </w:t>
+      <w:bookmarkStart w:id="13" w:name="_Toc76474882"/>
+      <w:r>
+        <w:lastRenderedPageBreak/>
+        <w:t xml:space="preserve">12 la Maison du Chef du village </w:t>
       </w:r>
       <w:proofErr w:type="spellStart"/>
       <w:r>
-        <w:t>Rowan</w:t>
+        <w:t>Gallad</w:t>
       </w:r>
       <w:proofErr w:type="spellEnd"/>
       <w:r>
-        <w:t xml:space="preserve"> DEFIGES)</w:t>
-      </w:r>
-      <w:bookmarkEnd w:id="10"/>
-    </w:p>
-    <w:p/>
+        <w:t xml:space="preserve"> RIHIEN</w:t>
+      </w:r>
+      <w:bookmarkEnd w:id="13"/>
+    </w:p>
+    <w:p>
+      <w:r>
+        <w:t xml:space="preserve">Les </w:t>
+      </w:r>
+      <w:r>
+        <w:rPr>
+          <w:b/>
+        </w:rPr>
+        <w:t>RIHIEN</w:t>
+      </w:r>
+      <w:r>
+        <w:t xml:space="preserve"> sont chef du village de </w:t>
+      </w:r>
+      <w:proofErr w:type="spellStart"/>
+      <w:r>
+        <w:t>Nidafjöll</w:t>
+      </w:r>
+      <w:proofErr w:type="spellEnd"/>
+      <w:r>
+        <w:t xml:space="preserve"> de père en fils depuis les origines de la création du village. Malheureusement la malédiction ferait que cette famille n’est que des filles et ils auraient recours à des mercenaires pour kidnappée des bébés garçons afin de gardé le contrôle sur le village, bien n’entendu tout ceci n’est que pure rumeur. </w:t>
+      </w:r>
+    </w:p>
     <w:p>
       <w:pPr>
         <w:pStyle w:val="Titre3"/>
       </w:pPr>
-      <w:bookmarkStart w:id="11" w:name="_Toc76474879"/>
-      <w:r>
-        <w:t xml:space="preserve">9 Les Bains publiques de </w:t>
+      <w:bookmarkStart w:id="14" w:name="_Toc76474883"/>
+      <w:r>
+        <w:t xml:space="preserve">13 Auberge tenu par </w:t>
       </w:r>
       <w:proofErr w:type="spellStart"/>
       <w:r>
-        <w:t>Gilofane</w:t>
+        <w:t>Seiline</w:t>
       </w:r>
       <w:proofErr w:type="spellEnd"/>
       <w:r>
-        <w:t xml:space="preserve"> WALDGRINIES</w:t>
-      </w:r>
-      <w:bookmarkEnd w:id="11"/>
-    </w:p>
-    <w:p/>
+        <w:t xml:space="preserve"> di FALGA-GROWN</w:t>
+      </w:r>
+      <w:bookmarkEnd w:id="14"/>
+    </w:p>
+    <w:p>
+      <w:proofErr w:type="spellStart"/>
+      <w:r>
+        <w:rPr>
+          <w:b/>
+        </w:rPr>
+        <w:t>Seiline</w:t>
+      </w:r>
+      <w:proofErr w:type="spellEnd"/>
+      <w:r>
+        <w:t xml:space="preserve"> tien l’auberge d’une main de fer, bien que parfois les voyageurs puissent être des personnages malfamés, elle réussit à maitriser tout problème que ce soit par la parole ou par la force. Si vous voulez créer des problèmes vous vous retrouverez face à son marteau de guerre. Son mari est mort durant un affrontement contre un Troll des neiges. De Rage elle lui éclata le marteau de guerre de son mari sur le crâne. Depuis elle à fonder son auberge du nom du </w:t>
+      </w:r>
+      <w:r>
+        <w:rPr>
+          <w:b/>
+        </w:rPr>
+        <w:t>Troll Bouillie</w:t>
+      </w:r>
+      <w:r>
+        <w:t xml:space="preserve">.  Elle sert depuis de nombreuse année une excellente viande dans </w:t>
+      </w:r>
+      <w:r>
+        <w:t>ses petits déjeunés</w:t>
+      </w:r>
+      <w:r>
+        <w:t xml:space="preserve"> dont la provenance reste encore à définir.   </w:t>
+      </w:r>
+    </w:p>
     <w:p>
       <w:pPr>
         <w:pStyle w:val="Titre3"/>
       </w:pPr>
-      <w:bookmarkStart w:id="12" w:name="_Toc76474880"/>
-      <w:r>
-        <w:t>10 La taverne de Winona DEGRILLIFAGES</w:t>
-      </w:r>
-      <w:bookmarkEnd w:id="12"/>
-    </w:p>
-    <w:p/>
-    <w:p>
-      <w:pPr>
-        <w:pStyle w:val="Titre3"/>
-      </w:pPr>
-      <w:bookmarkStart w:id="13" w:name="_Toc76474881"/>
-      <w:r>
-        <w:t xml:space="preserve">11 le Temple de VANYRA tenu par </w:t>
+      <w:bookmarkStart w:id="15" w:name="_Toc76474884"/>
+      <w:r>
+        <w:t xml:space="preserve">14 Magasin général de </w:t>
       </w:r>
       <w:proofErr w:type="spellStart"/>
       <w:r>
-        <w:t>Gisèla</w:t>
+        <w:t>Gangiali</w:t>
       </w:r>
       <w:proofErr w:type="spellEnd"/>
       <w:r>
-        <w:t xml:space="preserve"> OHNEWAFF</w:t>
-      </w:r>
-      <w:bookmarkEnd w:id="13"/>
-    </w:p>
-    <w:p/>
-    <w:p>
-      <w:pPr>
-        <w:pStyle w:val="Titre3"/>
-      </w:pPr>
-      <w:bookmarkStart w:id="14" w:name="_Toc76474882"/>
-      <w:r>
-        <w:t xml:space="preserve">12 la Maison du Chef du village </w:t>
-      </w:r>
+        <w:t xml:space="preserve"> WONDERFILES</w:t>
+      </w:r>
+      <w:bookmarkEnd w:id="15"/>
+    </w:p>
+    <w:p>
       <w:proofErr w:type="spellStart"/>
       <w:r>
-        <w:t>Gallad</w:t>
+        <w:rPr>
+          <w:b/>
+        </w:rPr>
+        <w:t>Gangiali</w:t>
       </w:r>
       <w:proofErr w:type="spellEnd"/>
       <w:r>
-        <w:t xml:space="preserve"> RIHIEN</w:t>
-      </w:r>
-      <w:bookmarkEnd w:id="14"/>
-    </w:p>
-    <w:p/>
-    <w:p>
-      <w:pPr>
-        <w:pStyle w:val="Titre3"/>
-      </w:pPr>
-      <w:bookmarkStart w:id="15" w:name="_Toc76474883"/>
-      <w:r>
-        <w:t xml:space="preserve">13 Auberge tenu par </w:t>
+        <w:t xml:space="preserve"> est un jeune nain qui a repris le commerce de son défunt père mort dans une </w:t>
       </w:r>
       <w:proofErr w:type="spellStart"/>
       <w:r>
-        <w:t>Seiline</w:t>
+        <w:t>une</w:t>
       </w:r>
       <w:proofErr w:type="spellEnd"/>
       <w:r>
-        <w:t xml:space="preserve"> di FALGA-GROWN</w:t>
-      </w:r>
-      <w:bookmarkEnd w:id="15"/>
-    </w:p>
-    <w:p/>
-    <w:p>
-      <w:pPr>
-        <w:pStyle w:val="Titre3"/>
-      </w:pPr>
-      <w:bookmarkStart w:id="16" w:name="_Toc76474884"/>
-      <w:r>
-        <w:t xml:space="preserve">14 Magasin général de </w:t>
+        <w:t xml:space="preserve"> avalanche en participant à une expédition pour trouver un passage autre que celui utilisé par la guilde </w:t>
       </w:r>
       <w:proofErr w:type="spellStart"/>
       <w:r>
-        <w:t>Gangiali</w:t>
+        <w:t>Frik</w:t>
       </w:r>
       <w:proofErr w:type="spellEnd"/>
       <w:r>
-        <w:t xml:space="preserve"> WONDERFILES</w:t>
-      </w:r>
+        <w:t xml:space="preserve"> </w:t>
+      </w:r>
+      <w:proofErr w:type="spellStart"/>
+      <w:r>
+        <w:t>Frak</w:t>
+      </w:r>
+      <w:proofErr w:type="spellEnd"/>
+      <w:r>
+        <w:t xml:space="preserve">. </w:t>
+      </w:r>
+      <w:r>
+        <w:rPr>
+          <w:b/>
+        </w:rPr>
+        <w:t>Le Manuscrit avide</w:t>
+      </w:r>
+      <w:r>
+        <w:t xml:space="preserve"> est une petite boutique un peu trouve tout qui donne la possibilité d’accédé à une bibliothèque gratuitement. </w:t>
+      </w:r>
+    </w:p>
+    <w:p>
+      <w:bookmarkStart w:id="16" w:name="_GoBack"/>
       <w:bookmarkEnd w:id="16"/>
     </w:p>
     <w:p/>
     <w:p/>
     <w:p/>
     <w:p/>
-    <w:p/>
-    <w:p/>
     <w:p>
       <w:pPr>
         <w:pStyle w:val="Titre2"/>
@@ -2880,6 +3113,7 @@
         <w:pStyle w:val="Sansinterligne"/>
       </w:pPr>
       <w:r>
+        <w:lastRenderedPageBreak/>
         <w:tab/>
       </w:r>
       <w:r>
@@ -3367,7 +3601,6 @@
         <w:pStyle w:val="Sansinterligne"/>
       </w:pPr>
       <w:r>
-        <w:lastRenderedPageBreak/>
         <w:tab/>
       </w:r>
       <w:r>
@@ -3904,6 +4137,7 @@
                 <w:color w:val="000000"/>
                 <w:lang w:eastAsia="fr-FR"/>
               </w:rPr>
+              <w:lastRenderedPageBreak/>
               <w:t>Terre</w:t>
             </w:r>
           </w:p>
@@ -7114,244 +7348,243 @@
         <w:pStyle w:val="Titre4"/>
       </w:pPr>
       <w:r>
+        <w:t>« </w:t>
+      </w:r>
+      <w:r>
+        <w:t>Le</w:t>
+      </w:r>
+      <w:r>
+        <w:t xml:space="preserve"> Déchu » </w:t>
+      </w:r>
+    </w:p>
+    <w:p>
+      <w:pPr>
+        <w:pStyle w:val="Sansinterligne"/>
+      </w:pPr>
+      <w:r>
+        <w:rPr>
+          <w:b/>
+        </w:rPr>
+        <w:t>N’</w:t>
+      </w:r>
+      <w:proofErr w:type="spellStart"/>
+      <w:r>
+        <w:rPr>
+          <w:b/>
+        </w:rPr>
+        <w:t>Rogara</w:t>
+      </w:r>
+      <w:proofErr w:type="spellEnd"/>
+      <w:r>
+        <w:rPr>
+          <w:b/>
+        </w:rPr>
+        <w:t xml:space="preserve"> </w:t>
+      </w:r>
+      <w:r>
+        <w:t>(au choix, mais humain noir masculin serait un plus)</w:t>
+      </w:r>
+    </w:p>
+    <w:p>
+      <w:r>
+        <w:t xml:space="preserve">Ancien mineur, il n’est plus capable de tenir une pioche à cause de la boisson. Il a perdu sa fille au col des ensevelis, une bande de pillard a attaqué la caravane ou elle officiait comme guide. Aujourd’hui il retourne dans les anciennes mines pour trouver des éclats de minerais ou des pierres abandonnées pour pouvoir se payer l’alcool qu’il consomme à outrance. (Jour </w:t>
+      </w:r>
+      <w:r>
+        <w:t>Feu</w:t>
+      </w:r>
+      <w:r>
+        <w:t>)</w:t>
+      </w:r>
+    </w:p>
+    <w:p>
+      <w:pPr>
+        <w:pStyle w:val="Titre4"/>
+      </w:pPr>
+      <w:r>
+        <w:t>Anneau de fiançailles d’</w:t>
+      </w:r>
+      <w:proofErr w:type="spellStart"/>
+      <w:r>
+        <w:t>Eléonora</w:t>
+      </w:r>
+      <w:proofErr w:type="spellEnd"/>
+    </w:p>
+    <w:p>
+      <w:proofErr w:type="spellStart"/>
+      <w:r>
+        <w:rPr>
+          <w:b/>
+        </w:rPr>
+        <w:t>Eléonora</w:t>
+      </w:r>
+      <w:proofErr w:type="spellEnd"/>
+      <w:r>
+        <w:t xml:space="preserve"> est la fille du forgeron, mais aussi la fiancée de </w:t>
+      </w:r>
+      <w:proofErr w:type="spellStart"/>
+      <w:r>
+        <w:t>Ginblin</w:t>
+      </w:r>
+      <w:proofErr w:type="spellEnd"/>
+      <w:r>
+        <w:t xml:space="preserve">. En apprenant sa mort, elle a sombré dans une profonde dépression qui l’a conduite au suicide en absorbant du poison. Son père </w:t>
+      </w:r>
+      <w:proofErr w:type="spellStart"/>
+      <w:r>
+        <w:rPr>
+          <w:b/>
+        </w:rPr>
+        <w:t>Armursen</w:t>
+      </w:r>
+      <w:proofErr w:type="spellEnd"/>
+      <w:r>
+        <w:rPr>
+          <w:b/>
+        </w:rPr>
+        <w:t xml:space="preserve"> Rasmussen</w:t>
+      </w:r>
+      <w:r>
+        <w:t xml:space="preserve"> a été </w:t>
+      </w:r>
+      <w:proofErr w:type="spellStart"/>
+      <w:r>
+        <w:t>devasté</w:t>
+      </w:r>
+      <w:proofErr w:type="spellEnd"/>
+      <w:r>
+        <w:t xml:space="preserve">, mais moins que son ami </w:t>
+      </w:r>
+      <w:proofErr w:type="spellStart"/>
+      <w:r>
+        <w:rPr>
+          <w:b/>
+        </w:rPr>
+        <w:t>Brak</w:t>
+      </w:r>
+      <w:proofErr w:type="spellEnd"/>
+      <w:r>
+        <w:t>. Il entretient avec lui une connexion toute particulière que seuls les pères ayant perdu leurs enfants peuvent comprendre. C’est aussi la seule personne qui est capable de comprendre les comportements désaxés de cet homme vidé de toute vie.</w:t>
+      </w:r>
+    </w:p>
+    <w:p>
+      <w:r>
         <w:lastRenderedPageBreak/>
-        <w:t>« </w:t>
-      </w:r>
-      <w:r>
-        <w:t>Le</w:t>
-      </w:r>
-      <w:r>
-        <w:t xml:space="preserve"> Déchu » </w:t>
-      </w:r>
-    </w:p>
-    <w:p>
-      <w:pPr>
-        <w:pStyle w:val="Sansinterligne"/>
-      </w:pPr>
+        <w:t xml:space="preserve">Pourtant ce brave </w:t>
+      </w:r>
+      <w:proofErr w:type="spellStart"/>
+      <w:r>
+        <w:t>Armusen</w:t>
+      </w:r>
+      <w:proofErr w:type="spellEnd"/>
+      <w:r>
+        <w:t xml:space="preserve"> n’est pas beaucoup plus solide. Il a été incapable d’aller à l’enterrement de sa fille au cimetière du village. Depuis, lorsqu’il est obligé de passer à proximité, il baisse les yeux et pleure en silence.</w:t>
+      </w:r>
+    </w:p>
+    <w:p>
+      <w:r>
+        <w:t>C’est en raison de cette non acceptation du deuil, que Eleonora hante le cimetière certaines nuits dans l’espoir de pouvoir rencontrer quelqu’un qui accepte de donner son anneau de fiançailles à son père pour qu’il puisse passer à autre chose.</w:t>
+      </w:r>
+      <w:r>
+        <w:t xml:space="preserve"> </w:t>
+      </w:r>
+      <w:r>
+        <w:t>(</w:t>
+      </w:r>
+      <w:r>
+        <w:t>Nuit</w:t>
+      </w:r>
+      <w:r>
+        <w:t xml:space="preserve"> </w:t>
+      </w:r>
+      <w:r>
+        <w:t>Vent</w:t>
+      </w:r>
+      <w:r>
+        <w:t>)</w:t>
+      </w:r>
+    </w:p>
+    <w:p>
+      <w:pPr>
+        <w:pStyle w:val="Titre4"/>
+      </w:pPr>
+      <w:r>
+        <w:t>Ecaille de poisson Lune</w:t>
+      </w:r>
+    </w:p>
+    <w:p>
+      <w:r>
+        <w:t>Poisson à chair blanche qui supporte tous les modes de cuisson, il fut introduit dans les lacs pour permettre aux populations d’avoir un poisson consommable facilement toute l’</w:t>
+      </w:r>
+      <w:r>
+        <w:t xml:space="preserve">année, puisque c’est une espèce rustique dont le taux de reproduction est important. </w:t>
+      </w:r>
+      <w:r>
+        <w:t>Mais bien vite, l’élevage</w:t>
+      </w:r>
+      <w:r>
+        <w:t xml:space="preserve"> a été débordé.</w:t>
+      </w:r>
+      <w:r>
+        <w:t xml:space="preserve"> Le poisson Lune est </w:t>
+      </w:r>
+      <w:r>
+        <w:t xml:space="preserve">devenu </w:t>
+      </w:r>
+      <w:r>
+        <w:t>une espèce invasive qui colonise les cours d’eau des montagnes en dévorant les œufs des espèces locales.</w:t>
+      </w:r>
+      <w:r>
+        <w:t xml:space="preserve"> </w:t>
+      </w:r>
       <w:r>
         <w:rPr>
           <w:b/>
         </w:rPr>
-        <w:t>N’</w:t>
+        <w:t xml:space="preserve">Glen </w:t>
       </w:r>
       <w:proofErr w:type="spellStart"/>
       <w:r>
         <w:rPr>
           <w:b/>
         </w:rPr>
-        <w:t>Rogara</w:t>
+        <w:t>Ardia</w:t>
       </w:r>
       <w:proofErr w:type="spellEnd"/>
       <w:r>
-        <w:rPr>
-          <w:b/>
-        </w:rPr>
+        <w:t>, Ichtyologiste à ses heures perdues, a décidé d’en introduire dans les bassins bordants le comptoir de la guilde</w:t>
+      </w:r>
+      <w:r>
+        <w:t xml:space="preserve"> pour les </w:t>
+      </w:r>
+      <w:r>
+        <w:t xml:space="preserve">étudier </w:t>
+      </w:r>
+      <w:r>
+        <w:t>et trouver</w:t>
+      </w:r>
+      <w:r>
+        <w:t xml:space="preserve"> un moyen de réguler ces populations dans la région. </w:t>
+      </w:r>
+      <w:r>
+        <w:t>Il en pêche régulièrement et essaye aussi de trouver des débouchés en dehors de la nourriture. Avec beaucoup de maitrise, il arrive à prélever l’écaille frontale du poisson qui peut être utilisée en joaillerie. Elle est d’un bleu profond et lumineux à la fois.</w:t>
+      </w:r>
+      <w:r>
         <w:t xml:space="preserve"> </w:t>
       </w:r>
       <w:r>
-        <w:t>(au choix, mais humain noir masculin serait un plus)</w:t>
-      </w:r>
-    </w:p>
-    <w:p>
-      <w:r>
-        <w:t xml:space="preserve">Ancien mineur, il n’est plus capable de tenir une pioche à cause de la boisson. Il a perdu sa fille au col des ensevelis, une bande de pillard a attaqué la caravane ou elle officiait comme guide. Aujourd’hui il retourne dans les anciennes mines pour trouver des éclats de minerais ou des pierres abandonnées pour pouvoir se payer l’alcool qu’il consomme à outrance. (Jour </w:t>
-      </w:r>
-      <w:r>
-        <w:t>Feu</w:t>
-      </w:r>
-      <w:r>
-        <w:t>)</w:t>
-      </w:r>
+        <w:t>(Jour Terre)</w:t>
+      </w:r>
+    </w:p>
+    <w:p>
+      <w:pPr>
+        <w:pStyle w:val="Sansinterligne"/>
+      </w:pPr>
     </w:p>
     <w:p>
       <w:pPr>
         <w:pStyle w:val="Titre4"/>
       </w:pPr>
       <w:r>
-        <w:t>Anneau de fiançailles d’</w:t>
-      </w:r>
-      <w:proofErr w:type="spellStart"/>
-      <w:r>
-        <w:t>Eléonora</w:t>
-      </w:r>
-      <w:proofErr w:type="spellEnd"/>
-    </w:p>
-    <w:p>
-      <w:proofErr w:type="spellStart"/>
-      <w:r>
-        <w:rPr>
-          <w:b/>
-        </w:rPr>
-        <w:t>Eléonora</w:t>
-      </w:r>
-      <w:proofErr w:type="spellEnd"/>
-      <w:r>
-        <w:t xml:space="preserve"> est la fille du forgeron, mais aussi la fiancée de </w:t>
-      </w:r>
-      <w:proofErr w:type="spellStart"/>
-      <w:r>
-        <w:t>Ginblin</w:t>
-      </w:r>
-      <w:proofErr w:type="spellEnd"/>
-      <w:r>
-        <w:t xml:space="preserve">. En apprenant sa mort, elle a sombré dans une profonde dépression qui l’a conduite au suicide en absorbant du poison. Son père </w:t>
-      </w:r>
-      <w:proofErr w:type="spellStart"/>
-      <w:r>
-        <w:rPr>
-          <w:b/>
-        </w:rPr>
-        <w:t>Armursen</w:t>
-      </w:r>
-      <w:proofErr w:type="spellEnd"/>
-      <w:r>
-        <w:rPr>
-          <w:b/>
-        </w:rPr>
-        <w:t xml:space="preserve"> Rasmussen</w:t>
-      </w:r>
-      <w:r>
-        <w:t xml:space="preserve"> a été </w:t>
-      </w:r>
-      <w:proofErr w:type="spellStart"/>
-      <w:r>
-        <w:t>devasté</w:t>
-      </w:r>
-      <w:proofErr w:type="spellEnd"/>
-      <w:r>
-        <w:t xml:space="preserve">, mais moins que son ami </w:t>
-      </w:r>
-      <w:proofErr w:type="spellStart"/>
-      <w:r>
-        <w:rPr>
-          <w:b/>
-        </w:rPr>
-        <w:t>Brak</w:t>
-      </w:r>
-      <w:proofErr w:type="spellEnd"/>
-      <w:r>
-        <w:t>. Il entretient avec lui une connexion toute particulière que seuls les pères ayant perdu leurs enfants peuvent comprendre. C’est aussi la seule personne qui est capable de comprendre les comportements désaxés de cet homme vidé de toute vie.</w:t>
-      </w:r>
-    </w:p>
-    <w:p>
-      <w:r>
-        <w:t xml:space="preserve">Pourtant ce brave </w:t>
-      </w:r>
-      <w:proofErr w:type="spellStart"/>
-      <w:r>
-        <w:t>Armusen</w:t>
-      </w:r>
-      <w:proofErr w:type="spellEnd"/>
-      <w:r>
-        <w:t xml:space="preserve"> n’est pas beaucoup plus solide. Il a été incapable d’aller à l’enterrement de sa fille au cimetière du village. Depuis, lorsqu’il est obligé de passer à proximité, il baisse les yeux et pleure en silence.</w:t>
-      </w:r>
-    </w:p>
-    <w:p>
-      <w:r>
-        <w:t>C’est en raison de cette non acceptation du deuil, que Eleonora hante le cimetière certaines nuits dans l’espoir de pouvoir rencontrer quelqu’un qui accepte de donner son anneau de fiançailles à son père pour qu’il puisse passer à autre chose.</w:t>
-      </w:r>
-      <w:r>
-        <w:t xml:space="preserve"> </w:t>
-      </w:r>
-      <w:r>
-        <w:t>(</w:t>
-      </w:r>
-      <w:r>
-        <w:t>Nuit</w:t>
-      </w:r>
-      <w:r>
-        <w:t xml:space="preserve"> </w:t>
-      </w:r>
-      <w:r>
-        <w:t>Vent</w:t>
-      </w:r>
-      <w:r>
-        <w:t>)</w:t>
-      </w:r>
-    </w:p>
-    <w:p>
-      <w:pPr>
-        <w:pStyle w:val="Titre4"/>
-      </w:pPr>
-      <w:r>
-        <w:t>Ecaille de poisson Lune</w:t>
-      </w:r>
-    </w:p>
-    <w:p>
-      <w:r>
-        <w:t>Poisson à chair blanche qui supporte tous les modes de cuisson, il fut introduit dans les lacs pour permettre aux populations d’avoir un poisson consommable facilement toute l’</w:t>
-      </w:r>
-      <w:r>
-        <w:t xml:space="preserve">année, puisque c’est une espèce rustique dont le taux de reproduction est important. </w:t>
-      </w:r>
-      <w:r>
-        <w:t>Mais bien vite, l’élevage</w:t>
-      </w:r>
-      <w:r>
-        <w:t xml:space="preserve"> a été débordé.</w:t>
-      </w:r>
-      <w:r>
-        <w:t xml:space="preserve"> Le poisson Lune est </w:t>
-      </w:r>
-      <w:r>
-        <w:t xml:space="preserve">devenu </w:t>
-      </w:r>
-      <w:r>
-        <w:t>une espèce invasive qui colonise les cours d’eau des montagnes en dévorant les œufs des espèces locales.</w:t>
-      </w:r>
-      <w:r>
-        <w:t xml:space="preserve"> </w:t>
-      </w:r>
-      <w:r>
-        <w:rPr>
-          <w:b/>
-        </w:rPr>
-        <w:t xml:space="preserve">Glen </w:t>
-      </w:r>
-      <w:proofErr w:type="spellStart"/>
-      <w:r>
-        <w:rPr>
-          <w:b/>
-        </w:rPr>
-        <w:t>Ardia</w:t>
-      </w:r>
-      <w:proofErr w:type="spellEnd"/>
-      <w:r>
-        <w:t>, Ichtyologiste à ses heures perdues, a décidé d’en introduire dans les bassins bordants le comptoir de la guilde</w:t>
-      </w:r>
-      <w:r>
-        <w:t xml:space="preserve"> pour les </w:t>
-      </w:r>
-      <w:r>
-        <w:t xml:space="preserve">étudier </w:t>
-      </w:r>
-      <w:r>
-        <w:t>et trouver</w:t>
-      </w:r>
-      <w:r>
-        <w:t xml:space="preserve"> un moyen de réguler ces populations dans la région. </w:t>
-      </w:r>
-      <w:r>
-        <w:t>Il en pêche régulièrement et essaye aussi de trouver des débouchés en dehors de la nourriture. Avec beaucoup de maitrise, il arrive à prélever l’écaille frontale du poisson qui peut être utilisée en joaillerie. Elle est d’un bleu profond et lumineux à la fois.</w:t>
-      </w:r>
-      <w:r>
-        <w:t xml:space="preserve"> </w:t>
-      </w:r>
-      <w:r>
-        <w:t>(Jour Terre)</w:t>
-      </w:r>
-    </w:p>
-    <w:p>
-      <w:pPr>
-        <w:pStyle w:val="Sansinterligne"/>
-      </w:pPr>
-    </w:p>
-    <w:p>
-      <w:pPr>
-        <w:pStyle w:val="Titre4"/>
-      </w:pPr>
-      <w:r>
-        <w:lastRenderedPageBreak/>
         <w:t>Moustache</w:t>
       </w:r>
     </w:p>
@@ -7497,6 +7730,7 @@
           <w:noProof/>
           <w:lang w:eastAsia="fr-FR"/>
         </w:rPr>
+        <w:lastRenderedPageBreak/>
         <w:drawing>
           <wp:inline distT="0" distB="0" distL="0" distR="0" wp14:anchorId="4E2B25C1" wp14:editId="6A16FC5F">
             <wp:extent cx="1481137" cy="1571651"/>
@@ -8086,6 +8320,7 @@
           <w:i/>
           <w:color w:val="auto"/>
         </w:rPr>
+        <w:lastRenderedPageBreak/>
         <w:t>« </w:t>
       </w:r>
       <w:r>
@@ -8623,7 +8858,6 @@
     </w:p>
     <w:p>
       <w:r>
-        <w:lastRenderedPageBreak/>
         <w:t>Le petit couple est bien sympathique, mais il ne se promène dans le village que très rarement ensemble. Quand l’un fait les courses, le second range la maison. C’est souvent Monsieur qui s’occupe de l’intérieur, un vrai petit lutin du logis.</w:t>
       </w:r>
     </w:p>
@@ -9191,171 +9425,171 @@
         <w:pStyle w:val="Sansinterligne"/>
       </w:pPr>
       <w:r>
+        <w:t xml:space="preserve">« Je ne suis pas certain que </w:t>
+      </w:r>
+      <w:proofErr w:type="spellStart"/>
+      <w:r>
+        <w:t>Marth</w:t>
+      </w:r>
+      <w:proofErr w:type="spellEnd"/>
+      <w:r>
+        <w:t xml:space="preserve"> voudrait que ça bouge de place »</w:t>
+      </w:r>
+    </w:p>
+    <w:p>
+      <w:pPr>
+        <w:pStyle w:val="Sansinterligne"/>
+      </w:pPr>
+    </w:p>
+    <w:p>
+      <w:proofErr w:type="spellStart"/>
+      <w:r>
+        <w:t>Marth</w:t>
+      </w:r>
+      <w:proofErr w:type="spellEnd"/>
+      <w:r>
+        <w:t xml:space="preserve"> dans le village, sauf à midi ou elle est avec son mari autours de sa maison.</w:t>
+      </w:r>
+    </w:p>
+    <w:p>
+      <w:pPr>
+        <w:pStyle w:val="Sansinterligne"/>
+      </w:pPr>
+      <w:r>
+        <w:t>« Bonjour mon petit. Vous avez besoin d’aide ? »</w:t>
+      </w:r>
+    </w:p>
+    <w:p>
+      <w:pPr>
+        <w:pStyle w:val="Sansinterligne"/>
+      </w:pPr>
+      <w:r>
+        <w:tab/>
+        <w:t>Pas pour l’instant, merci et au revoir.</w:t>
+      </w:r>
+    </w:p>
+    <w:p>
+      <w:pPr>
+        <w:pStyle w:val="Sansinterligne"/>
+      </w:pPr>
+    </w:p>
+    <w:p>
+      <w:pPr>
+        <w:pStyle w:val="Sansinterligne"/>
+      </w:pPr>
+      <w:r>
+        <w:tab/>
+        <w:t>Oui, je cherche votre mari, vous pourriez me dire où il se trouve ?</w:t>
+      </w:r>
+    </w:p>
+    <w:p>
+      <w:pPr>
+        <w:pStyle w:val="Sansinterligne"/>
+      </w:pPr>
+      <w:r>
+        <w:tab/>
+      </w:r>
+      <w:r>
+        <w:tab/>
+        <w:t>« </w:t>
+      </w:r>
+      <w:proofErr w:type="spellStart"/>
+      <w:r>
+        <w:t>Josgar</w:t>
+      </w:r>
+      <w:proofErr w:type="spellEnd"/>
+      <w:r>
+        <w:t> ? Mais à la maison, comme tous les jours »</w:t>
+      </w:r>
+    </w:p>
+    <w:p>
+      <w:pPr>
+        <w:pStyle w:val="Sansinterligne"/>
+      </w:pPr>
+      <w:r>
+        <w:tab/>
+      </w:r>
+      <w:r>
+        <w:tab/>
+      </w:r>
+      <w:r>
+        <w:tab/>
+        <w:t>Merci pour le renseignement. Au revoir</w:t>
+      </w:r>
+    </w:p>
+    <w:p>
+      <w:pPr>
+        <w:pStyle w:val="Sansinterligne"/>
+      </w:pPr>
+    </w:p>
+    <w:p>
+      <w:pPr>
+        <w:pStyle w:val="Sansinterligne"/>
+      </w:pPr>
+      <w:r>
+        <w:tab/>
+        <w:t>Non, mais vous, je puis vous aider à porter vos courses ?</w:t>
+      </w:r>
+    </w:p>
+    <w:p>
+      <w:pPr>
+        <w:pStyle w:val="Sansinterligne"/>
+      </w:pPr>
+      <w:r>
+        <w:tab/>
+      </w:r>
+      <w:r>
+        <w:tab/>
+        <w:t>« Comme c’est gentil, mais je n’en ai pas beaucoup. Au plaisir »</w:t>
+      </w:r>
+    </w:p>
+    <w:p>
+      <w:pPr>
+        <w:pStyle w:val="Sansinterligne"/>
+      </w:pPr>
+      <w:r>
+        <w:tab/>
+      </w:r>
+    </w:p>
+    <w:p>
+      <w:pPr>
+        <w:pStyle w:val="Sansinterligne"/>
+        <w:ind w:left="708"/>
+      </w:pPr>
+      <w:r>
+        <w:t>Vous pourriez me dire quand je puis vous trouver dans votre maison, votre mari souhaite avoir votre avis pour déplacer quelques meubles.</w:t>
+      </w:r>
+    </w:p>
+    <w:p>
+      <w:pPr>
+        <w:pStyle w:val="Sansinterligne"/>
+        <w:ind w:left="708"/>
+      </w:pPr>
+      <w:r>
+        <w:tab/>
+        <w:t>« Comment ça, déplacer des meubles. Non, non, non. On ne bouge rien »</w:t>
+      </w:r>
+    </w:p>
+    <w:p>
+      <w:pPr>
+        <w:pStyle w:val="Sansinterligne"/>
+        <w:ind w:left="708"/>
+      </w:pPr>
+      <w:r>
+        <w:tab/>
+      </w:r>
+      <w:r>
+        <w:tab/>
+        <w:t>C’est ce que je me disais aussi, c’est très bien comme c’est</w:t>
+      </w:r>
+    </w:p>
+    <w:p>
+      <w:pPr>
+        <w:pStyle w:val="Sansinterligne"/>
+        <w:ind w:left="2832" w:firstLine="6"/>
+      </w:pPr>
+      <w:r>
         <w:lastRenderedPageBreak/>
-        <w:t xml:space="preserve">« Je ne suis pas certain que </w:t>
-      </w:r>
-      <w:proofErr w:type="spellStart"/>
-      <w:r>
-        <w:t>Marth</w:t>
-      </w:r>
-      <w:proofErr w:type="spellEnd"/>
-      <w:r>
-        <w:t xml:space="preserve"> voudrait que ça bouge de place »</w:t>
-      </w:r>
-    </w:p>
-    <w:p>
-      <w:pPr>
-        <w:pStyle w:val="Sansinterligne"/>
-      </w:pPr>
-    </w:p>
-    <w:p>
-      <w:proofErr w:type="spellStart"/>
-      <w:r>
-        <w:t>Marth</w:t>
-      </w:r>
-      <w:proofErr w:type="spellEnd"/>
-      <w:r>
-        <w:t xml:space="preserve"> dans le village, sauf à midi ou elle est avec son mari autours de sa maison.</w:t>
-      </w:r>
-    </w:p>
-    <w:p>
-      <w:pPr>
-        <w:pStyle w:val="Sansinterligne"/>
-      </w:pPr>
-      <w:r>
-        <w:t>« Bonjour mon petit. Vous avez besoin d’aide ? »</w:t>
-      </w:r>
-    </w:p>
-    <w:p>
-      <w:pPr>
-        <w:pStyle w:val="Sansinterligne"/>
-      </w:pPr>
-      <w:r>
-        <w:tab/>
-        <w:t>Pas pour l’instant, merci et au revoir.</w:t>
-      </w:r>
-    </w:p>
-    <w:p>
-      <w:pPr>
-        <w:pStyle w:val="Sansinterligne"/>
-      </w:pPr>
-    </w:p>
-    <w:p>
-      <w:pPr>
-        <w:pStyle w:val="Sansinterligne"/>
-      </w:pPr>
-      <w:r>
-        <w:tab/>
-        <w:t>Oui, je cherche votre mari, vous pourriez me dire où il se trouve ?</w:t>
-      </w:r>
-    </w:p>
-    <w:p>
-      <w:pPr>
-        <w:pStyle w:val="Sansinterligne"/>
-      </w:pPr>
-      <w:r>
-        <w:tab/>
-      </w:r>
-      <w:r>
-        <w:tab/>
-        <w:t>« </w:t>
-      </w:r>
-      <w:proofErr w:type="spellStart"/>
-      <w:r>
-        <w:t>Josgar</w:t>
-      </w:r>
-      <w:proofErr w:type="spellEnd"/>
-      <w:r>
-        <w:t> ? Mais à la maison, comme tous les jours »</w:t>
-      </w:r>
-    </w:p>
-    <w:p>
-      <w:pPr>
-        <w:pStyle w:val="Sansinterligne"/>
-      </w:pPr>
-      <w:r>
-        <w:tab/>
-      </w:r>
-      <w:r>
-        <w:tab/>
-      </w:r>
-      <w:r>
-        <w:tab/>
-        <w:t>Merci pour le renseignement. Au revoir</w:t>
-      </w:r>
-    </w:p>
-    <w:p>
-      <w:pPr>
-        <w:pStyle w:val="Sansinterligne"/>
-      </w:pPr>
-    </w:p>
-    <w:p>
-      <w:pPr>
-        <w:pStyle w:val="Sansinterligne"/>
-      </w:pPr>
-      <w:r>
-        <w:tab/>
-        <w:t>Non, mais vous, je puis vous aider à porter vos courses ?</w:t>
-      </w:r>
-    </w:p>
-    <w:p>
-      <w:pPr>
-        <w:pStyle w:val="Sansinterligne"/>
-      </w:pPr>
-      <w:r>
-        <w:tab/>
-      </w:r>
-      <w:r>
-        <w:tab/>
-        <w:t>« Comme c’est gentil, mais je n’en ai pas beaucoup. Au plaisir »</w:t>
-      </w:r>
-    </w:p>
-    <w:p>
-      <w:pPr>
-        <w:pStyle w:val="Sansinterligne"/>
-      </w:pPr>
-      <w:r>
-        <w:tab/>
-      </w:r>
-    </w:p>
-    <w:p>
-      <w:pPr>
-        <w:pStyle w:val="Sansinterligne"/>
-        <w:ind w:left="708"/>
-      </w:pPr>
-      <w:r>
-        <w:t>Vous pourriez me dire quand je puis vous trouver dans votre maison, votre mari souhaite avoir votre avis pour déplacer quelques meubles.</w:t>
-      </w:r>
-    </w:p>
-    <w:p>
-      <w:pPr>
-        <w:pStyle w:val="Sansinterligne"/>
-        <w:ind w:left="708"/>
-      </w:pPr>
-      <w:r>
-        <w:tab/>
-        <w:t>« Comment ça, déplacer des meubles. Non, non, non. On ne bouge rien »</w:t>
-      </w:r>
-    </w:p>
-    <w:p>
-      <w:pPr>
-        <w:pStyle w:val="Sansinterligne"/>
-        <w:ind w:left="708"/>
-      </w:pPr>
-      <w:r>
-        <w:tab/>
-      </w:r>
-      <w:r>
-        <w:tab/>
-        <w:t>C’est ce que je me disais aussi, c’est très bien comme c’est</w:t>
-      </w:r>
-    </w:p>
-    <w:p>
-      <w:pPr>
-        <w:pStyle w:val="Sansinterligne"/>
-        <w:ind w:left="2832" w:firstLine="6"/>
-      </w:pPr>
-      <w:r>
         <w:t>« Merci de m’avoir prévenu, dès que je rentre ce midi, je vais lui en parler »</w:t>
       </w:r>
     </w:p>
@@ -9699,7 +9933,6 @@
         <w:pStyle w:val="Sansinterligne"/>
       </w:pPr>
       <w:r>
-        <w:lastRenderedPageBreak/>
         <w:t>M-</w:t>
       </w:r>
       <w:r>
@@ -9815,9 +10048,9 @@
       <w:tblLook w:val="04A0" w:firstRow="1" w:lastRow="0" w:firstColumn="1" w:lastColumn="0" w:noHBand="0" w:noVBand="1"/>
     </w:tblPr>
     <w:tblGrid>
-      <w:gridCol w:w="3957"/>
-      <w:gridCol w:w="1157"/>
-      <w:gridCol w:w="3958"/>
+      <w:gridCol w:w="4024"/>
+      <w:gridCol w:w="1023"/>
+      <w:gridCol w:w="4025"/>
     </w:tblGrid>
     <w:tr>
       <w:trPr>
@@ -9872,7 +10105,7 @@
               <w:b/>
               <w:noProof/>
             </w:rPr>
-            <w:t>6</w:t>
+            <w:t>14</w:t>
           </w:r>
           <w:r>
             <w:rPr>
@@ -12876,7 +13109,7 @@
 </file>
 
 <file path=customXml/itemProps1.xml><?xml version="1.0" encoding="utf-8"?>
-<ds:datastoreItem xmlns:ds="http://schemas.openxmlformats.org/officeDocument/2006/customXml" ds:itemID="{D70D01FF-7C10-43D6-8D79-BCDE7353EFD4}">
+<ds:datastoreItem xmlns:ds="http://schemas.openxmlformats.org/officeDocument/2006/customXml" ds:itemID="{224C2565-245D-4B59-B4C1-46BF91A3D475}">
   <ds:schemaRefs>
     <ds:schemaRef ds:uri="http://schemas.openxmlformats.org/officeDocument/2006/bibliography"/>
   </ds:schemaRefs>

</xml_diff>

<commit_message>
Maj de la documentation Background
Modification de Nidafjoll et rajoute de jomsborg
</commit_message>
<xml_diff>
--- a/RessourceDeTravail/Nidafjöll.docx
+++ b/RessourceDeTravail/Nidafjöll.docx
@@ -7,6 +7,146 @@
     </v:background>
   </w:background>
   <w:body>
+    <w:p>
+      <w:pPr>
+        <w:jc w:val="center"/>
+      </w:pPr>
+      <w:r>
+        <w:rPr>
+          <w:rFonts w:ascii="Verdana" w:hAnsi="Verdana"/>
+          <w:noProof/>
+          <w:kern w:val="36"/>
+          <w:sz w:val="48"/>
+          <w:szCs w:val="48"/>
+          <w:lang w:eastAsia="fr-FR"/>
+        </w:rPr>
+        <w:drawing>
+          <wp:inline distT="0" distB="0" distL="0" distR="0" wp14:anchorId="436EE709" wp14:editId="6B890D2A">
+            <wp:extent cx="5764530" cy="3156585"/>
+            <wp:effectExtent l="0" t="0" r="7620" b="5715"/>
+            <wp:docPr id="5" name="Image 5" descr="chaosofrace"/>
+            <wp:cNvGraphicFramePr>
+              <a:graphicFrameLocks xmlns:a="http://schemas.openxmlformats.org/drawingml/2006/main" noChangeAspect="1"/>
+            </wp:cNvGraphicFramePr>
+            <a:graphic xmlns:a="http://schemas.openxmlformats.org/drawingml/2006/main">
+              <a:graphicData uri="http://schemas.openxmlformats.org/drawingml/2006/picture">
+                <pic:pic xmlns:pic="http://schemas.openxmlformats.org/drawingml/2006/picture">
+                  <pic:nvPicPr>
+                    <pic:cNvPr id="0" name="Image 4" descr="chaosofrace"/>
+                    <pic:cNvPicPr>
+                      <a:picLocks noChangeAspect="1" noChangeArrowheads="1"/>
+                    </pic:cNvPicPr>
+                  </pic:nvPicPr>
+                  <pic:blipFill>
+                    <a:blip r:embed="rId9">
+                      <a:extLst>
+                        <a:ext uri="{28A0092B-C50C-407E-A947-70E740481C1C}">
+                          <a14:useLocalDpi xmlns:a14="http://schemas.microsoft.com/office/drawing/2010/main" val="0"/>
+                        </a:ext>
+                      </a:extLst>
+                    </a:blip>
+                    <a:srcRect/>
+                    <a:stretch>
+                      <a:fillRect/>
+                    </a:stretch>
+                  </pic:blipFill>
+                  <pic:spPr bwMode="auto">
+                    <a:xfrm>
+                      <a:off x="0" y="0"/>
+                      <a:ext cx="5764530" cy="3156585"/>
+                    </a:xfrm>
+                    <a:prstGeom prst="rect">
+                      <a:avLst/>
+                    </a:prstGeom>
+                    <a:noFill/>
+                    <a:ln>
+                      <a:noFill/>
+                    </a:ln>
+                  </pic:spPr>
+                </pic:pic>
+              </a:graphicData>
+            </a:graphic>
+          </wp:inline>
+        </w:drawing>
+      </w:r>
+    </w:p>
+    <w:p>
+      <w:pPr>
+        <w:jc w:val="center"/>
+      </w:pPr>
+      <w:bookmarkStart w:id="0" w:name="_GoBack"/>
+      <w:bookmarkEnd w:id="0"/>
+    </w:p>
+    <w:p>
+      <w:pPr>
+        <w:jc w:val="center"/>
+      </w:pPr>
+    </w:p>
+    <w:p>
+      <w:pPr>
+        <w:pStyle w:val="Titre1"/>
+        <w:jc w:val="center"/>
+        <w:rPr>
+          <w:sz w:val="144"/>
+        </w:rPr>
+      </w:pPr>
+      <w:proofErr w:type="spellStart"/>
+      <w:r>
+        <w:rPr>
+          <w:sz w:val="144"/>
+        </w:rPr>
+        <w:t>Nidafjöll</w:t>
+      </w:r>
+      <w:proofErr w:type="spellEnd"/>
+    </w:p>
+    <w:p>
+      <w:pPr>
+        <w:jc w:val="center"/>
+      </w:pPr>
+      <w:r>
+        <w:t>Le jeu de Rôle Fantastique</w:t>
+      </w:r>
+    </w:p>
+    <w:p>
+      <w:pPr>
+        <w:jc w:val="center"/>
+      </w:pPr>
+    </w:p>
+    <w:p>
+      <w:pPr>
+        <w:jc w:val="center"/>
+      </w:pPr>
+    </w:p>
+    <w:p>
+      <w:pPr>
+        <w:jc w:val="center"/>
+      </w:pPr>
+    </w:p>
+    <w:p>
+      <w:pPr>
+        <w:jc w:val="center"/>
+      </w:pPr>
+    </w:p>
+    <w:p>
+      <w:pPr>
+        <w:jc w:val="center"/>
+      </w:pPr>
+    </w:p>
+    <w:p>
+      <w:pPr>
+        <w:jc w:val="center"/>
+      </w:pPr>
+    </w:p>
+    <w:p>
+      <w:pPr>
+        <w:jc w:val="center"/>
+      </w:pPr>
+    </w:p>
+    <w:p>
+      <w:pPr>
+        <w:jc w:val="center"/>
+      </w:pPr>
+    </w:p>
     <w:sdt>
       <w:sdtPr>
         <w:rPr>
@@ -58,7 +198,7 @@
           <w:r>
             <w:fldChar w:fldCharType="separate"/>
           </w:r>
-          <w:hyperlink w:anchor="_Toc76474869" w:history="1">
+          <w:hyperlink w:anchor="_Toc77251633" w:history="1">
             <w:r>
               <w:rPr>
                 <w:rStyle w:val="Lienhypertexte"/>
@@ -85,7 +225,7 @@
                 <w:noProof/>
                 <w:webHidden/>
               </w:rPr>
-              <w:instrText xml:space="preserve"> PAGEREF _Toc76474869 \h </w:instrText>
+              <w:instrText xml:space="preserve"> PAGEREF _Toc77251633 \h </w:instrText>
             </w:r>
             <w:r>
               <w:rPr>
@@ -128,7 +268,7 @@
               <w:lang w:eastAsia="fr-FR"/>
             </w:rPr>
           </w:pPr>
-          <w:hyperlink w:anchor="_Toc76474870" w:history="1">
+          <w:hyperlink w:anchor="_Toc77251634" w:history="1">
             <w:r>
               <w:rPr>
                 <w:rStyle w:val="Lienhypertexte"/>
@@ -155,7 +295,7 @@
                 <w:noProof/>
                 <w:webHidden/>
               </w:rPr>
-              <w:instrText xml:space="preserve"> PAGEREF _Toc76474870 \h </w:instrText>
+              <w:instrText xml:space="preserve"> PAGEREF _Toc77251634 \h </w:instrText>
             </w:r>
             <w:r>
               <w:rPr>
@@ -198,7 +338,7 @@
               <w:lang w:eastAsia="fr-FR"/>
             </w:rPr>
           </w:pPr>
-          <w:hyperlink w:anchor="_Toc76474871" w:history="1">
+          <w:hyperlink w:anchor="_Toc77251635" w:history="1">
             <w:r>
               <w:rPr>
                 <w:rStyle w:val="Lienhypertexte"/>
@@ -225,7 +365,7 @@
                 <w:noProof/>
                 <w:webHidden/>
               </w:rPr>
-              <w:instrText xml:space="preserve"> PAGEREF _Toc76474871 \h </w:instrText>
+              <w:instrText xml:space="preserve"> PAGEREF _Toc77251635 \h </w:instrText>
             </w:r>
             <w:r>
               <w:rPr>
@@ -268,7 +408,7 @@
               <w:lang w:eastAsia="fr-FR"/>
             </w:rPr>
           </w:pPr>
-          <w:hyperlink w:anchor="_Toc76474872" w:history="1">
+          <w:hyperlink w:anchor="_Toc77251636" w:history="1">
             <w:r>
               <w:rPr>
                 <w:rStyle w:val="Lienhypertexte"/>
@@ -295,7 +435,7 @@
                 <w:noProof/>
                 <w:webHidden/>
               </w:rPr>
-              <w:instrText xml:space="preserve"> PAGEREF _Toc76474872 \h </w:instrText>
+              <w:instrText xml:space="preserve"> PAGEREF _Toc77251636 \h </w:instrText>
             </w:r>
             <w:r>
               <w:rPr>
@@ -338,7 +478,7 @@
               <w:lang w:eastAsia="fr-FR"/>
             </w:rPr>
           </w:pPr>
-          <w:hyperlink w:anchor="_Toc76474873" w:history="1">
+          <w:hyperlink w:anchor="_Toc77251637" w:history="1">
             <w:r>
               <w:rPr>
                 <w:rStyle w:val="Lienhypertexte"/>
@@ -365,7 +505,7 @@
                 <w:noProof/>
                 <w:webHidden/>
               </w:rPr>
-              <w:instrText xml:space="preserve"> PAGEREF _Toc76474873 \h </w:instrText>
+              <w:instrText xml:space="preserve"> PAGEREF _Toc77251637 \h </w:instrText>
             </w:r>
             <w:r>
               <w:rPr>
@@ -408,7 +548,7 @@
               <w:lang w:eastAsia="fr-FR"/>
             </w:rPr>
           </w:pPr>
-          <w:hyperlink w:anchor="_Toc76474874" w:history="1">
+          <w:hyperlink w:anchor="_Toc77251638" w:history="1">
             <w:r>
               <w:rPr>
                 <w:rStyle w:val="Lienhypertexte"/>
@@ -435,7 +575,7 @@
                 <w:noProof/>
                 <w:webHidden/>
               </w:rPr>
-              <w:instrText xml:space="preserve"> PAGEREF _Toc76474874 \h </w:instrText>
+              <w:instrText xml:space="preserve"> PAGEREF _Toc77251638 \h </w:instrText>
             </w:r>
             <w:r>
               <w:rPr>
@@ -478,7 +618,7 @@
               <w:lang w:eastAsia="fr-FR"/>
             </w:rPr>
           </w:pPr>
-          <w:hyperlink w:anchor="_Toc76474875" w:history="1">
+          <w:hyperlink w:anchor="_Toc77251639" w:history="1">
             <w:r>
               <w:rPr>
                 <w:rStyle w:val="Lienhypertexte"/>
@@ -505,7 +645,7 @@
                 <w:noProof/>
                 <w:webHidden/>
               </w:rPr>
-              <w:instrText xml:space="preserve"> PAGEREF _Toc76474875 \h </w:instrText>
+              <w:instrText xml:space="preserve"> PAGEREF _Toc77251639 \h </w:instrText>
             </w:r>
             <w:r>
               <w:rPr>
@@ -548,13 +688,13 @@
               <w:lang w:eastAsia="fr-FR"/>
             </w:rPr>
           </w:pPr>
-          <w:hyperlink w:anchor="_Toc76474876" w:history="1">
+          <w:hyperlink w:anchor="_Toc77251640" w:history="1">
             <w:r>
               <w:rPr>
                 <w:rStyle w:val="Lienhypertexte"/>
                 <w:noProof/>
               </w:rPr>
-              <w:t>6 L’armurerie de Sir Williann et Sœur Julia de FOAGGE</w:t>
+              <w:t>6 L’armurerie de Sir Williann et lady Julia de FOAGGE</w:t>
             </w:r>
             <w:r>
               <w:rPr>
@@ -575,7 +715,7 @@
                 <w:noProof/>
                 <w:webHidden/>
               </w:rPr>
-              <w:instrText xml:space="preserve"> PAGEREF _Toc76474876 \h </w:instrText>
+              <w:instrText xml:space="preserve"> PAGEREF _Toc77251640 \h </w:instrText>
             </w:r>
             <w:r>
               <w:rPr>
@@ -618,7 +758,7 @@
               <w:lang w:eastAsia="fr-FR"/>
             </w:rPr>
           </w:pPr>
-          <w:hyperlink w:anchor="_Toc76474877" w:history="1">
+          <w:hyperlink w:anchor="_Toc77251641" w:history="1">
             <w:r>
               <w:rPr>
                 <w:rStyle w:val="Lienhypertexte"/>
@@ -645,7 +785,7 @@
                 <w:noProof/>
                 <w:webHidden/>
               </w:rPr>
-              <w:instrText xml:space="preserve"> PAGEREF _Toc76474877 \h </w:instrText>
+              <w:instrText xml:space="preserve"> PAGEREF _Toc77251641 \h </w:instrText>
             </w:r>
             <w:r>
               <w:rPr>
@@ -688,7 +828,7 @@
               <w:lang w:eastAsia="fr-FR"/>
             </w:rPr>
           </w:pPr>
-          <w:hyperlink w:anchor="_Toc76474878" w:history="1">
+          <w:hyperlink w:anchor="_Toc77251642" w:history="1">
             <w:r>
               <w:rPr>
                 <w:rStyle w:val="Lienhypertexte"/>
@@ -715,7 +855,7 @@
                 <w:noProof/>
                 <w:webHidden/>
               </w:rPr>
-              <w:instrText xml:space="preserve"> PAGEREF _Toc76474878 \h </w:instrText>
+              <w:instrText xml:space="preserve"> PAGEREF _Toc77251642 \h </w:instrText>
             </w:r>
             <w:r>
               <w:rPr>
@@ -758,7 +898,7 @@
               <w:lang w:eastAsia="fr-FR"/>
             </w:rPr>
           </w:pPr>
-          <w:hyperlink w:anchor="_Toc76474879" w:history="1">
+          <w:hyperlink w:anchor="_Toc77251643" w:history="1">
             <w:r>
               <w:rPr>
                 <w:rStyle w:val="Lienhypertexte"/>
@@ -785,7 +925,7 @@
                 <w:noProof/>
                 <w:webHidden/>
               </w:rPr>
-              <w:instrText xml:space="preserve"> PAGEREF _Toc76474879 \h </w:instrText>
+              <w:instrText xml:space="preserve"> PAGEREF _Toc77251643 \h </w:instrText>
             </w:r>
             <w:r>
               <w:rPr>
@@ -828,7 +968,7 @@
               <w:lang w:eastAsia="fr-FR"/>
             </w:rPr>
           </w:pPr>
-          <w:hyperlink w:anchor="_Toc76474880" w:history="1">
+          <w:hyperlink w:anchor="_Toc77251644" w:history="1">
             <w:r>
               <w:rPr>
                 <w:rStyle w:val="Lienhypertexte"/>
@@ -855,7 +995,7 @@
                 <w:noProof/>
                 <w:webHidden/>
               </w:rPr>
-              <w:instrText xml:space="preserve"> PAGEREF _Toc76474880 \h </w:instrText>
+              <w:instrText xml:space="preserve"> PAGEREF _Toc77251644 \h </w:instrText>
             </w:r>
             <w:r>
               <w:rPr>
@@ -898,7 +1038,7 @@
               <w:lang w:eastAsia="fr-FR"/>
             </w:rPr>
           </w:pPr>
-          <w:hyperlink w:anchor="_Toc76474881" w:history="1">
+          <w:hyperlink w:anchor="_Toc77251645" w:history="1">
             <w:r>
               <w:rPr>
                 <w:rStyle w:val="Lienhypertexte"/>
@@ -925,7 +1065,7 @@
                 <w:noProof/>
                 <w:webHidden/>
               </w:rPr>
-              <w:instrText xml:space="preserve"> PAGEREF _Toc76474881 \h </w:instrText>
+              <w:instrText xml:space="preserve"> PAGEREF _Toc77251645 \h </w:instrText>
             </w:r>
             <w:r>
               <w:rPr>
@@ -968,7 +1108,7 @@
               <w:lang w:eastAsia="fr-FR"/>
             </w:rPr>
           </w:pPr>
-          <w:hyperlink w:anchor="_Toc76474882" w:history="1">
+          <w:hyperlink w:anchor="_Toc77251646" w:history="1">
             <w:r>
               <w:rPr>
                 <w:rStyle w:val="Lienhypertexte"/>
@@ -995,7 +1135,7 @@
                 <w:noProof/>
                 <w:webHidden/>
               </w:rPr>
-              <w:instrText xml:space="preserve"> PAGEREF _Toc76474882 \h </w:instrText>
+              <w:instrText xml:space="preserve"> PAGEREF _Toc77251646 \h </w:instrText>
             </w:r>
             <w:r>
               <w:rPr>
@@ -1015,7 +1155,7 @@
                 <w:noProof/>
                 <w:webHidden/>
               </w:rPr>
-              <w:t>6</w:t>
+              <w:t>7</w:t>
             </w:r>
             <w:r>
               <w:rPr>
@@ -1038,7 +1178,7 @@
               <w:lang w:eastAsia="fr-FR"/>
             </w:rPr>
           </w:pPr>
-          <w:hyperlink w:anchor="_Toc76474883" w:history="1">
+          <w:hyperlink w:anchor="_Toc77251647" w:history="1">
             <w:r>
               <w:rPr>
                 <w:rStyle w:val="Lienhypertexte"/>
@@ -1065,7 +1205,7 @@
                 <w:noProof/>
                 <w:webHidden/>
               </w:rPr>
-              <w:instrText xml:space="preserve"> PAGEREF _Toc76474883 \h </w:instrText>
+              <w:instrText xml:space="preserve"> PAGEREF _Toc77251647 \h </w:instrText>
             </w:r>
             <w:r>
               <w:rPr>
@@ -1085,7 +1225,7 @@
                 <w:noProof/>
                 <w:webHidden/>
               </w:rPr>
-              <w:t>6</w:t>
+              <w:t>7</w:t>
             </w:r>
             <w:r>
               <w:rPr>
@@ -1108,7 +1248,7 @@
               <w:lang w:eastAsia="fr-FR"/>
             </w:rPr>
           </w:pPr>
-          <w:hyperlink w:anchor="_Toc76474884" w:history="1">
+          <w:hyperlink w:anchor="_Toc77251648" w:history="1">
             <w:r>
               <w:rPr>
                 <w:rStyle w:val="Lienhypertexte"/>
@@ -1135,7 +1275,7 @@
                 <w:noProof/>
                 <w:webHidden/>
               </w:rPr>
-              <w:instrText xml:space="preserve"> PAGEREF _Toc76474884 \h </w:instrText>
+              <w:instrText xml:space="preserve"> PAGEREF _Toc77251648 \h </w:instrText>
             </w:r>
             <w:r>
               <w:rPr>
@@ -1155,7 +1295,7 @@
                 <w:noProof/>
                 <w:webHidden/>
               </w:rPr>
-              <w:t>6</w:t>
+              <w:t>7</w:t>
             </w:r>
             <w:r>
               <w:rPr>
@@ -1178,7 +1318,7 @@
               <w:lang w:eastAsia="fr-FR"/>
             </w:rPr>
           </w:pPr>
-          <w:hyperlink w:anchor="_Toc76474885" w:history="1">
+          <w:hyperlink w:anchor="_Toc77251649" w:history="1">
             <w:r>
               <w:rPr>
                 <w:rStyle w:val="Lienhypertexte"/>
@@ -1205,7 +1345,7 @@
                 <w:noProof/>
                 <w:webHidden/>
               </w:rPr>
-              <w:instrText xml:space="preserve"> PAGEREF _Toc76474885 \h </w:instrText>
+              <w:instrText xml:space="preserve"> PAGEREF _Toc77251649 \h </w:instrText>
             </w:r>
             <w:r>
               <w:rPr>
@@ -1225,7 +1365,7 @@
                 <w:noProof/>
                 <w:webHidden/>
               </w:rPr>
-              <w:t>7</w:t>
+              <w:t>8</w:t>
             </w:r>
             <w:r>
               <w:rPr>
@@ -1248,7 +1388,7 @@
               <w:lang w:eastAsia="fr-FR"/>
             </w:rPr>
           </w:pPr>
-          <w:hyperlink w:anchor="_Toc76474886" w:history="1">
+          <w:hyperlink w:anchor="_Toc77251650" w:history="1">
             <w:r>
               <w:rPr>
                 <w:rStyle w:val="Lienhypertexte"/>
@@ -1275,7 +1415,7 @@
                 <w:noProof/>
                 <w:webHidden/>
               </w:rPr>
-              <w:instrText xml:space="preserve"> PAGEREF _Toc76474886 \h </w:instrText>
+              <w:instrText xml:space="preserve"> PAGEREF _Toc77251650 \h </w:instrText>
             </w:r>
             <w:r>
               <w:rPr>
@@ -1295,7 +1435,7 @@
                 <w:noProof/>
                 <w:webHidden/>
               </w:rPr>
-              <w:t>7</w:t>
+              <w:t>8</w:t>
             </w:r>
             <w:r>
               <w:rPr>
@@ -1318,7 +1458,7 @@
               <w:lang w:eastAsia="fr-FR"/>
             </w:rPr>
           </w:pPr>
-          <w:hyperlink w:anchor="_Toc76474887" w:history="1">
+          <w:hyperlink w:anchor="_Toc77251651" w:history="1">
             <w:r>
               <w:rPr>
                 <w:rStyle w:val="Lienhypertexte"/>
@@ -1345,7 +1485,7 @@
                 <w:noProof/>
                 <w:webHidden/>
               </w:rPr>
-              <w:instrText xml:space="preserve"> PAGEREF _Toc76474887 \h </w:instrText>
+              <w:instrText xml:space="preserve"> PAGEREF _Toc77251651 \h </w:instrText>
             </w:r>
             <w:r>
               <w:rPr>
@@ -1365,7 +1505,7 @@
                 <w:noProof/>
                 <w:webHidden/>
               </w:rPr>
-              <w:t>7</w:t>
+              <w:t>8</w:t>
             </w:r>
             <w:r>
               <w:rPr>
@@ -1388,7 +1528,7 @@
               <w:lang w:eastAsia="fr-FR"/>
             </w:rPr>
           </w:pPr>
-          <w:hyperlink w:anchor="_Toc76474888" w:history="1">
+          <w:hyperlink w:anchor="_Toc77251652" w:history="1">
             <w:r>
               <w:rPr>
                 <w:rStyle w:val="Lienhypertexte"/>
@@ -1415,7 +1555,7 @@
                 <w:noProof/>
                 <w:webHidden/>
               </w:rPr>
-              <w:instrText xml:space="preserve"> PAGEREF _Toc76474888 \h </w:instrText>
+              <w:instrText xml:space="preserve"> PAGEREF _Toc77251652 \h </w:instrText>
             </w:r>
             <w:r>
               <w:rPr>
@@ -1435,7 +1575,7 @@
                 <w:noProof/>
                 <w:webHidden/>
               </w:rPr>
-              <w:t>8</w:t>
+              <w:t>9</w:t>
             </w:r>
             <w:r>
               <w:rPr>
@@ -1458,7 +1598,7 @@
               <w:lang w:eastAsia="fr-FR"/>
             </w:rPr>
           </w:pPr>
-          <w:hyperlink w:anchor="_Toc76474889" w:history="1">
+          <w:hyperlink w:anchor="_Toc77251653" w:history="1">
             <w:r>
               <w:rPr>
                 <w:rStyle w:val="Lienhypertexte"/>
@@ -1485,7 +1625,7 @@
                 <w:noProof/>
                 <w:webHidden/>
               </w:rPr>
-              <w:instrText xml:space="preserve"> PAGEREF _Toc76474889 \h </w:instrText>
+              <w:instrText xml:space="preserve"> PAGEREF _Toc77251653 \h </w:instrText>
             </w:r>
             <w:r>
               <w:rPr>
@@ -1505,7 +1645,7 @@
                 <w:noProof/>
                 <w:webHidden/>
               </w:rPr>
-              <w:t>8</w:t>
+              <w:t>9</w:t>
             </w:r>
             <w:r>
               <w:rPr>
@@ -1528,7 +1668,7 @@
               <w:lang w:eastAsia="fr-FR"/>
             </w:rPr>
           </w:pPr>
-          <w:hyperlink w:anchor="_Toc76474890" w:history="1">
+          <w:hyperlink w:anchor="_Toc77251654" w:history="1">
             <w:r>
               <w:rPr>
                 <w:rStyle w:val="Lienhypertexte"/>
@@ -1555,7 +1695,7 @@
                 <w:noProof/>
                 <w:webHidden/>
               </w:rPr>
-              <w:instrText xml:space="preserve"> PAGEREF _Toc76474890 \h </w:instrText>
+              <w:instrText xml:space="preserve"> PAGEREF _Toc77251654 \h </w:instrText>
             </w:r>
             <w:r>
               <w:rPr>
@@ -1575,7 +1715,7 @@
                 <w:noProof/>
                 <w:webHidden/>
               </w:rPr>
-              <w:t>8</w:t>
+              <w:t>9</w:t>
             </w:r>
             <w:r>
               <w:rPr>
@@ -1598,7 +1738,7 @@
               <w:lang w:eastAsia="fr-FR"/>
             </w:rPr>
           </w:pPr>
-          <w:hyperlink w:anchor="_Toc76474891" w:history="1">
+          <w:hyperlink w:anchor="_Toc77251655" w:history="1">
             <w:r>
               <w:rPr>
                 <w:rStyle w:val="Lienhypertexte"/>
@@ -1625,7 +1765,7 @@
                 <w:noProof/>
                 <w:webHidden/>
               </w:rPr>
-              <w:instrText xml:space="preserve"> PAGEREF _Toc76474891 \h </w:instrText>
+              <w:instrText xml:space="preserve"> PAGEREF _Toc77251655 \h </w:instrText>
             </w:r>
             <w:r>
               <w:rPr>
@@ -1645,7 +1785,7 @@
                 <w:noProof/>
                 <w:webHidden/>
               </w:rPr>
-              <w:t>10</w:t>
+              <w:t>11</w:t>
             </w:r>
             <w:r>
               <w:rPr>
@@ -1668,7 +1808,7 @@
               <w:lang w:eastAsia="fr-FR"/>
             </w:rPr>
           </w:pPr>
-          <w:hyperlink w:anchor="_Toc76474892" w:history="1">
+          <w:hyperlink w:anchor="_Toc77251656" w:history="1">
             <w:r>
               <w:rPr>
                 <w:rStyle w:val="Lienhypertexte"/>
@@ -1695,7 +1835,7 @@
                 <w:noProof/>
                 <w:webHidden/>
               </w:rPr>
-              <w:instrText xml:space="preserve"> PAGEREF _Toc76474892 \h </w:instrText>
+              <w:instrText xml:space="preserve"> PAGEREF _Toc77251656 \h </w:instrText>
             </w:r>
             <w:r>
               <w:rPr>
@@ -1715,7 +1855,7 @@
                 <w:noProof/>
                 <w:webHidden/>
               </w:rPr>
-              <w:t>10</w:t>
+              <w:t>11</w:t>
             </w:r>
             <w:r>
               <w:rPr>
@@ -1738,7 +1878,7 @@
               <w:lang w:eastAsia="fr-FR"/>
             </w:rPr>
           </w:pPr>
-          <w:hyperlink w:anchor="_Toc76474893" w:history="1">
+          <w:hyperlink w:anchor="_Toc77251657" w:history="1">
             <w:r>
               <w:rPr>
                 <w:rStyle w:val="Lienhypertexte"/>
@@ -1765,7 +1905,7 @@
                 <w:noProof/>
                 <w:webHidden/>
               </w:rPr>
-              <w:instrText xml:space="preserve"> PAGEREF _Toc76474893 \h </w:instrText>
+              <w:instrText xml:space="preserve"> PAGEREF _Toc77251657 \h </w:instrText>
             </w:r>
             <w:r>
               <w:rPr>
@@ -1785,7 +1925,7 @@
                 <w:noProof/>
                 <w:webHidden/>
               </w:rPr>
-              <w:t>10</w:t>
+              <w:t>11</w:t>
             </w:r>
             <w:r>
               <w:rPr>
@@ -1808,7 +1948,7 @@
               <w:lang w:eastAsia="fr-FR"/>
             </w:rPr>
           </w:pPr>
-          <w:hyperlink w:anchor="_Toc76474894" w:history="1">
+          <w:hyperlink w:anchor="_Toc77251658" w:history="1">
             <w:r>
               <w:rPr>
                 <w:rStyle w:val="Lienhypertexte"/>
@@ -1835,7 +1975,7 @@
                 <w:noProof/>
                 <w:webHidden/>
               </w:rPr>
-              <w:instrText xml:space="preserve"> PAGEREF _Toc76474894 \h </w:instrText>
+              <w:instrText xml:space="preserve"> PAGEREF _Toc77251658 \h </w:instrText>
             </w:r>
             <w:r>
               <w:rPr>
@@ -1855,7 +1995,7 @@
                 <w:noProof/>
                 <w:webHidden/>
               </w:rPr>
-              <w:t>11</w:t>
+              <w:t>12</w:t>
             </w:r>
             <w:r>
               <w:rPr>
@@ -1923,7 +2063,7 @@
                     <pic:cNvPicPr/>
                   </pic:nvPicPr>
                   <pic:blipFill>
-                    <a:blip r:embed="rId9">
+                    <a:blip r:embed="rId10">
                       <a:extLst>
                         <a:ext uri="{28A0092B-C50C-407E-A947-70E740481C1C}">
                           <a14:useLocalDpi xmlns:a14="http://schemas.microsoft.com/office/drawing/2010/main" val="0"/>
@@ -1954,13 +2094,13 @@
       <w:pPr>
         <w:pStyle w:val="Titre1"/>
       </w:pPr>
-      <w:bookmarkStart w:id="0" w:name="_Toc76474869"/>
+      <w:bookmarkStart w:id="1" w:name="_Toc77251633"/>
       <w:proofErr w:type="spellStart"/>
       <w:r>
         <w:lastRenderedPageBreak/>
         <w:t>Nidafjöll</w:t>
       </w:r>
-      <w:bookmarkEnd w:id="0"/>
+      <w:bookmarkEnd w:id="1"/>
       <w:proofErr w:type="spellEnd"/>
     </w:p>
     <w:p>
@@ -2042,18 +2182,18 @@
       <w:pPr>
         <w:pStyle w:val="Titre2"/>
       </w:pPr>
-      <w:bookmarkStart w:id="1" w:name="_Toc76474870"/>
+      <w:bookmarkStart w:id="2" w:name="_Toc77251634"/>
       <w:r>
         <w:t>Organisation du village</w:t>
       </w:r>
-      <w:bookmarkEnd w:id="1"/>
+      <w:bookmarkEnd w:id="2"/>
     </w:p>
     <w:p/>
     <w:p>
       <w:pPr>
         <w:pStyle w:val="Titre3"/>
       </w:pPr>
-      <w:bookmarkStart w:id="2" w:name="_Toc76474871"/>
+      <w:bookmarkStart w:id="3" w:name="_Toc77251635"/>
       <w:r>
         <w:t xml:space="preserve">1 </w:t>
       </w:r>
@@ -2076,7 +2216,7 @@
       <w:r>
         <w:t xml:space="preserve"> ZWERFIFELN</w:t>
       </w:r>
-      <w:bookmarkEnd w:id="2"/>
+      <w:bookmarkEnd w:id="3"/>
     </w:p>
     <w:p>
       <w:r>
@@ -2178,12 +2318,12 @@
       <w:pPr>
         <w:pStyle w:val="Titre3"/>
       </w:pPr>
-      <w:bookmarkStart w:id="3" w:name="_Toc76474872"/>
+      <w:bookmarkStart w:id="4" w:name="_Toc77251636"/>
       <w:r>
         <w:lastRenderedPageBreak/>
         <w:t>2 La Guilde FRIK-FRAK</w:t>
       </w:r>
-      <w:bookmarkEnd w:id="3"/>
+      <w:bookmarkEnd w:id="4"/>
     </w:p>
     <w:p>
       <w:r>
@@ -2285,7 +2425,7 @@
       <w:pPr>
         <w:pStyle w:val="Titre3"/>
       </w:pPr>
-      <w:bookmarkStart w:id="4" w:name="_Toc76474873"/>
+      <w:bookmarkStart w:id="5" w:name="_Toc77251637"/>
       <w:r>
         <w:t>3</w:t>
       </w:r>
@@ -2296,7 +2436,7 @@
       <w:r>
         <w:t>Brak</w:t>
       </w:r>
-      <w:bookmarkEnd w:id="4"/>
+      <w:bookmarkEnd w:id="5"/>
       <w:proofErr w:type="spellEnd"/>
     </w:p>
     <w:p>
@@ -2411,7 +2551,7 @@
       <w:pPr>
         <w:pStyle w:val="Titre3"/>
       </w:pPr>
-      <w:bookmarkStart w:id="5" w:name="_Toc76474874"/>
+      <w:bookmarkStart w:id="6" w:name="_Toc77251638"/>
       <w:r>
         <w:t xml:space="preserve">4 </w:t>
       </w:r>
@@ -2426,7 +2566,7 @@
       <w:r>
         <w:t xml:space="preserve"> Rasmussen</w:t>
       </w:r>
-      <w:bookmarkEnd w:id="5"/>
+      <w:bookmarkEnd w:id="6"/>
     </w:p>
     <w:p>
       <w:proofErr w:type="spellStart"/>
@@ -2473,7 +2613,7 @@
       <w:pPr>
         <w:pStyle w:val="Titre3"/>
       </w:pPr>
-      <w:bookmarkStart w:id="6" w:name="_Toc76474875"/>
+      <w:bookmarkStart w:id="7" w:name="_Toc77251639"/>
       <w:r>
         <w:t xml:space="preserve">5 </w:t>
       </w:r>
@@ -2493,7 +2633,7 @@
       <w:r>
         <w:t xml:space="preserve"> WILD</w:t>
       </w:r>
-      <w:bookmarkEnd w:id="6"/>
+      <w:bookmarkEnd w:id="7"/>
     </w:p>
     <w:p>
       <w:proofErr w:type="spellStart"/>
@@ -2610,7 +2750,7 @@
       <w:pPr>
         <w:pStyle w:val="Titre3"/>
       </w:pPr>
-      <w:bookmarkStart w:id="7" w:name="_Toc76474876"/>
+      <w:bookmarkStart w:id="8" w:name="_Toc77251640"/>
       <w:r>
         <w:lastRenderedPageBreak/>
         <w:t xml:space="preserve">6 L’armurerie de Sir </w:t>
@@ -2632,7 +2772,7 @@
       <w:r>
         <w:t xml:space="preserve"> de FOAGGE</w:t>
       </w:r>
-      <w:bookmarkEnd w:id="7"/>
+      <w:bookmarkEnd w:id="8"/>
     </w:p>
     <w:p>
       <w:r>
@@ -2659,7 +2799,7 @@
       <w:pPr>
         <w:pStyle w:val="Titre3"/>
       </w:pPr>
-      <w:bookmarkStart w:id="8" w:name="_Toc76474877"/>
+      <w:bookmarkStart w:id="9" w:name="_Toc77251641"/>
       <w:r>
         <w:t xml:space="preserve">7 La maison de </w:t>
       </w:r>
@@ -2674,7 +2814,7 @@
       <w:r>
         <w:t xml:space="preserve"> DEFIGES</w:t>
       </w:r>
-      <w:bookmarkEnd w:id="8"/>
+      <w:bookmarkEnd w:id="9"/>
     </w:p>
     <w:p>
       <w:r>
@@ -2685,7 +2825,7 @@
       <w:pPr>
         <w:pStyle w:val="Titre3"/>
       </w:pPr>
-      <w:bookmarkStart w:id="9" w:name="_Toc76474878"/>
+      <w:bookmarkStart w:id="10" w:name="_Toc77251642"/>
       <w:r>
         <w:t xml:space="preserve">8 La Banque de G.R DEFIGES (Gillian </w:t>
       </w:r>
@@ -2697,7 +2837,7 @@
       <w:r>
         <w:t xml:space="preserve"> DEFIGES)</w:t>
       </w:r>
-      <w:bookmarkEnd w:id="9"/>
+      <w:bookmarkEnd w:id="10"/>
     </w:p>
     <w:p>
       <w:r>
@@ -2755,7 +2895,7 @@
       <w:pPr>
         <w:pStyle w:val="Titre3"/>
       </w:pPr>
-      <w:bookmarkStart w:id="10" w:name="_Toc76474879"/>
+      <w:bookmarkStart w:id="11" w:name="_Toc77251643"/>
       <w:r>
         <w:t xml:space="preserve">9 Les Bains publiques de </w:t>
       </w:r>
@@ -2767,7 +2907,7 @@
       <w:r>
         <w:t xml:space="preserve"> WALDGRINIES</w:t>
       </w:r>
-      <w:bookmarkEnd w:id="10"/>
+      <w:bookmarkEnd w:id="11"/>
     </w:p>
     <w:p>
       <w:r>
@@ -2802,11 +2942,11 @@
       <w:pPr>
         <w:pStyle w:val="Titre3"/>
       </w:pPr>
-      <w:bookmarkStart w:id="11" w:name="_Toc76474880"/>
+      <w:bookmarkStart w:id="12" w:name="_Toc77251644"/>
       <w:r>
         <w:t>10 La taverne de Winona DEGRILLIFAGES</w:t>
       </w:r>
-      <w:bookmarkEnd w:id="11"/>
+      <w:bookmarkEnd w:id="12"/>
     </w:p>
     <w:p>
       <w:r>
@@ -2826,7 +2966,7 @@
       <w:pPr>
         <w:pStyle w:val="Titre3"/>
       </w:pPr>
-      <w:bookmarkStart w:id="12" w:name="_Toc76474881"/>
+      <w:bookmarkStart w:id="13" w:name="_Toc77251645"/>
       <w:r>
         <w:t xml:space="preserve">11 le Temple de VANYRA tenu par </w:t>
       </w:r>
@@ -2838,7 +2978,7 @@
       <w:r>
         <w:t xml:space="preserve"> OHNEWAFF</w:t>
       </w:r>
-      <w:bookmarkEnd w:id="12"/>
+      <w:bookmarkEnd w:id="13"/>
     </w:p>
     <w:p>
       <w:proofErr w:type="spellStart"/>
@@ -2878,7 +3018,7 @@
       <w:pPr>
         <w:pStyle w:val="Titre3"/>
       </w:pPr>
-      <w:bookmarkStart w:id="13" w:name="_Toc76474882"/>
+      <w:bookmarkStart w:id="14" w:name="_Toc77251646"/>
       <w:r>
         <w:lastRenderedPageBreak/>
         <w:t xml:space="preserve">12 la Maison du Chef du village </w:t>
@@ -2891,7 +3031,7 @@
       <w:r>
         <w:t xml:space="preserve"> RIHIEN</w:t>
       </w:r>
-      <w:bookmarkEnd w:id="13"/>
+      <w:bookmarkEnd w:id="14"/>
     </w:p>
     <w:p>
       <w:r>
@@ -2919,7 +3059,7 @@
       <w:pPr>
         <w:pStyle w:val="Titre3"/>
       </w:pPr>
-      <w:bookmarkStart w:id="14" w:name="_Toc76474883"/>
+      <w:bookmarkStart w:id="15" w:name="_Toc77251647"/>
       <w:r>
         <w:t xml:space="preserve">13 Auberge tenu par </w:t>
       </w:r>
@@ -2931,7 +3071,7 @@
       <w:r>
         <w:t xml:space="preserve"> di FALGA-GROWN</w:t>
       </w:r>
-      <w:bookmarkEnd w:id="14"/>
+      <w:bookmarkEnd w:id="15"/>
     </w:p>
     <w:p>
       <w:proofErr w:type="spellStart"/>
@@ -2965,7 +3105,7 @@
       <w:pPr>
         <w:pStyle w:val="Titre3"/>
       </w:pPr>
-      <w:bookmarkStart w:id="15" w:name="_Toc76474884"/>
+      <w:bookmarkStart w:id="16" w:name="_Toc77251648"/>
       <w:r>
         <w:t xml:space="preserve">14 Magasin général de </w:t>
       </w:r>
@@ -2977,7 +3117,7 @@
       <w:r>
         <w:t xml:space="preserve"> WONDERFILES</w:t>
       </w:r>
-      <w:bookmarkEnd w:id="15"/>
+      <w:bookmarkEnd w:id="16"/>
     </w:p>
     <w:p>
       <w:proofErr w:type="spellStart"/>
@@ -3024,21 +3164,25 @@
       <w:r>
         <w:t xml:space="preserve"> est une petite boutique un peu trouve tout qui donne la possibilité d’accédé à une bibliothèque gratuitement. </w:t>
       </w:r>
-    </w:p>
-    <w:p>
-      <w:bookmarkStart w:id="16" w:name="_GoBack"/>
-      <w:bookmarkEnd w:id="16"/>
     </w:p>
     <w:p/>
     <w:p/>
     <w:p/>
     <w:p/>
+    <w:p/>
+    <w:p/>
+    <w:p/>
+    <w:p/>
+    <w:p/>
+    <w:p/>
+    <w:p/>
     <w:p>
       <w:pPr>
         <w:pStyle w:val="Titre2"/>
       </w:pPr>
-      <w:bookmarkStart w:id="17" w:name="_Toc76474885"/>
-      <w:r>
+      <w:bookmarkStart w:id="17" w:name="_Toc77251649"/>
+      <w:r>
+        <w:lastRenderedPageBreak/>
         <w:t>Les p</w:t>
       </w:r>
       <w:r>
@@ -3058,7 +3202,7 @@
       <w:pPr>
         <w:pStyle w:val="Titre3"/>
       </w:pPr>
-      <w:bookmarkStart w:id="18" w:name="_Toc76474886"/>
+      <w:bookmarkStart w:id="18" w:name="_Toc77251650"/>
       <w:r>
         <w:t>1 N’</w:t>
       </w:r>
@@ -3113,7 +3257,6 @@
         <w:pStyle w:val="Sansinterligne"/>
       </w:pPr>
       <w:r>
-        <w:lastRenderedPageBreak/>
         <w:tab/>
       </w:r>
       <w:r>
@@ -3184,7 +3327,7 @@
       <w:pPr>
         <w:pStyle w:val="Titre3"/>
       </w:pPr>
-      <w:bookmarkStart w:id="19" w:name="_Toc76474887"/>
+      <w:bookmarkStart w:id="19" w:name="_Toc77251651"/>
       <w:r>
         <w:t>2 Olga RASMUSSEN</w:t>
       </w:r>
@@ -3628,6 +3771,7 @@
         <w:rPr>
           <w:highlight w:val="yellow"/>
         </w:rPr>
+        <w:lastRenderedPageBreak/>
         <w:t>« Laissez-moi jeunes gens,</w:t>
       </w:r>
       <w:r>
@@ -3658,7 +3802,7 @@
       <w:pPr>
         <w:pStyle w:val="Titre1"/>
       </w:pPr>
-      <w:bookmarkStart w:id="20" w:name="_Toc76474888"/>
+      <w:bookmarkStart w:id="20" w:name="_Toc77251652"/>
       <w:r>
         <w:t>Quêtes et dialogues</w:t>
       </w:r>
@@ -4137,7 +4281,6 @@
                 <w:color w:val="000000"/>
                 <w:lang w:eastAsia="fr-FR"/>
               </w:rPr>
-              <w:lastRenderedPageBreak/>
               <w:t>Terre</w:t>
             </w:r>
           </w:p>
@@ -7170,7 +7313,7 @@
       <w:pPr>
         <w:pStyle w:val="Titre2"/>
       </w:pPr>
-      <w:bookmarkStart w:id="21" w:name="_Toc76474889"/>
+      <w:bookmarkStart w:id="21" w:name="_Toc77251653"/>
       <w:r>
         <w:t>Quêtes</w:t>
       </w:r>
@@ -7181,7 +7324,7 @@
       <w:pPr>
         <w:pStyle w:val="Titre3"/>
       </w:pPr>
-      <w:bookmarkStart w:id="22" w:name="_Toc76474890"/>
+      <w:bookmarkStart w:id="22" w:name="_Toc77251654"/>
       <w:r>
         <w:t>L’A</w:t>
       </w:r>
@@ -7243,7 +7386,7 @@
                     </pic:cNvPicPr>
                   </pic:nvPicPr>
                   <pic:blipFill>
-                    <a:blip r:embed="rId10" cstate="print">
+                    <a:blip r:embed="rId11" cstate="print">
                       <a:extLst>
                         <a:ext uri="{28A0092B-C50C-407E-A947-70E740481C1C}">
                           <a14:useLocalDpi xmlns:a14="http://schemas.microsoft.com/office/drawing/2010/main" val="0"/>
@@ -7387,7 +7530,11 @@
     </w:p>
     <w:p>
       <w:r>
-        <w:t xml:space="preserve">Ancien mineur, il n’est plus capable de tenir une pioche à cause de la boisson. Il a perdu sa fille au col des ensevelis, une bande de pillard a attaqué la caravane ou elle officiait comme guide. Aujourd’hui il retourne dans les anciennes mines pour trouver des éclats de minerais ou des pierres abandonnées pour pouvoir se payer l’alcool qu’il consomme à outrance. (Jour </w:t>
+        <w:t xml:space="preserve">Ancien mineur, il n’est plus capable de tenir une pioche à cause de la boisson. Il a perdu sa fille au col des ensevelis, une bande de pillard a attaqué la caravane ou elle officiait comme guide. Aujourd’hui il retourne dans les anciennes mines pour trouver </w:t>
+      </w:r>
+      <w:r>
+        <w:lastRenderedPageBreak/>
+        <w:t xml:space="preserve">des éclats de minerais ou des pierres abandonnées pour pouvoir se payer l’alcool qu’il consomme à outrance. (Jour </w:t>
       </w:r>
       <w:r>
         <w:t>Feu</w:t>
@@ -7468,7 +7615,6 @@
     </w:p>
     <w:p>
       <w:r>
-        <w:lastRenderedPageBreak/>
         <w:t xml:space="preserve">Pourtant ce brave </w:t>
       </w:r>
       <w:proofErr w:type="spellStart"/>
@@ -7628,7 +7774,7 @@
                     </pic:cNvPicPr>
                   </pic:nvPicPr>
                   <pic:blipFill>
-                    <a:blip r:embed="rId11" cstate="print">
+                    <a:blip r:embed="rId12" cstate="print">
                       <a:extLst>
                         <a:ext uri="{28A0092B-C50C-407E-A947-70E740481C1C}">
                           <a14:useLocalDpi xmlns:a14="http://schemas.microsoft.com/office/drawing/2010/main" val="0"/>
@@ -7710,8 +7856,9 @@
       <w:pPr>
         <w:pStyle w:val="Titre3"/>
       </w:pPr>
-      <w:bookmarkStart w:id="23" w:name="_Toc76474891"/>
-      <w:r>
+      <w:bookmarkStart w:id="23" w:name="_Toc77251655"/>
+      <w:r>
+        <w:lastRenderedPageBreak/>
         <w:t xml:space="preserve">Tête de </w:t>
       </w:r>
       <w:proofErr w:type="spellStart"/>
@@ -7730,7 +7877,6 @@
           <w:noProof/>
           <w:lang w:eastAsia="fr-FR"/>
         </w:rPr>
-        <w:lastRenderedPageBreak/>
         <w:drawing>
           <wp:inline distT="0" distB="0" distL="0" distR="0" wp14:anchorId="4E2B25C1" wp14:editId="6A16FC5F">
             <wp:extent cx="1481137" cy="1571651"/>
@@ -7749,7 +7895,7 @@
                     </pic:cNvPicPr>
                   </pic:nvPicPr>
                   <pic:blipFill>
-                    <a:blip r:embed="rId12" cstate="print">
+                    <a:blip r:embed="rId13" cstate="print">
                       <a:extLst>
                         <a:ext uri="{28A0092B-C50C-407E-A947-70E740481C1C}">
                           <a14:useLocalDpi xmlns:a14="http://schemas.microsoft.com/office/drawing/2010/main" val="0"/>
@@ -7786,7 +7932,7 @@
       <w:pPr>
         <w:pStyle w:val="Titre2"/>
       </w:pPr>
-      <w:bookmarkStart w:id="24" w:name="_Toc76474892"/>
+      <w:bookmarkStart w:id="24" w:name="_Toc77251656"/>
       <w:r>
         <w:t>Les personnages non joueurs liés</w:t>
       </w:r>
@@ -7801,7 +7947,7 @@
       <w:pPr>
         <w:pStyle w:val="Titre3"/>
       </w:pPr>
-      <w:bookmarkStart w:id="25" w:name="_Toc76474893"/>
+      <w:bookmarkStart w:id="25" w:name="_Toc77251657"/>
       <w:proofErr w:type="spellStart"/>
       <w:r>
         <w:t>Armussen</w:t>
@@ -8320,7 +8466,6 @@
           <w:i/>
           <w:color w:val="auto"/>
         </w:rPr>
-        <w:lastRenderedPageBreak/>
         <w:t>« </w:t>
       </w:r>
       <w:r>
@@ -8837,7 +8982,7 @@
       <w:pPr>
         <w:pStyle w:val="Titre3"/>
       </w:pPr>
-      <w:bookmarkStart w:id="26" w:name="_Toc76474894"/>
+      <w:bookmarkStart w:id="26" w:name="_Toc77251658"/>
       <w:proofErr w:type="spellStart"/>
       <w:r>
         <w:t>Josgar</w:t>
@@ -9003,6 +9148,7 @@
         <w:ind w:left="1416" w:firstLine="2"/>
       </w:pPr>
       <w:r>
+        <w:lastRenderedPageBreak/>
         <w:t xml:space="preserve">« Je ne suis pas Médecin mon petit. Désolé. Mais reste un instant ici le temps que </w:t>
       </w:r>
       <w:proofErr w:type="spellStart"/>
@@ -9566,6 +9712,7 @@
         <w:ind w:left="708"/>
       </w:pPr>
       <w:r>
+        <w:lastRenderedPageBreak/>
         <w:tab/>
         <w:t>« Comment ça, déplacer des meubles. Non, non, non. On ne bouge rien »</w:t>
       </w:r>
@@ -9589,7 +9736,6 @@
         <w:ind w:left="2832" w:firstLine="6"/>
       </w:pPr>
       <w:r>
-        <w:lastRenderedPageBreak/>
         <w:t>« Merci de m’avoir prévenu, dès que je rentre ce midi, je vais lui en parler »</w:t>
       </w:r>
     </w:p>
@@ -10010,7 +10156,7 @@
       </w:r>
     </w:p>
     <w:sectPr>
-      <w:footerReference w:type="default" r:id="rId13"/>
+      <w:footerReference w:type="default" r:id="rId14"/>
       <w:pgSz w:w="11906" w:h="16838"/>
       <w:pgMar w:top="1417" w:right="1417" w:bottom="1417" w:left="1417" w:header="708" w:footer="708" w:gutter="0"/>
       <w:cols w:space="708"/>
@@ -10105,7 +10251,7 @@
               <w:b/>
               <w:noProof/>
             </w:rPr>
-            <w:t>14</w:t>
+            <w:t>1</w:t>
           </w:r>
           <w:r>
             <w:rPr>
@@ -13109,7 +13255,7 @@
 </file>
 
 <file path=customXml/itemProps1.xml><?xml version="1.0" encoding="utf-8"?>
-<ds:datastoreItem xmlns:ds="http://schemas.openxmlformats.org/officeDocument/2006/customXml" ds:itemID="{224C2565-245D-4B59-B4C1-46BF91A3D475}">
+<ds:datastoreItem xmlns:ds="http://schemas.openxmlformats.org/officeDocument/2006/customXml" ds:itemID="{12DE8B93-76B0-4C0A-9151-54366308C8DD}">
   <ds:schemaRefs>
     <ds:schemaRef ds:uri="http://schemas.openxmlformats.org/officeDocument/2006/bibliography"/>
   </ds:schemaRefs>

</xml_diff>